<commit_message>
Update paper(v9) last chapter
</commit_message>
<xml_diff>
--- a/Documents/Papers/V9_AutomatisatiePlatform-GerritVanMol.docx
+++ b/Documents/Papers/V9_AutomatisatiePlatform-GerritVanMol.docx
@@ -304,9 +304,6 @@
             </w:pict>
           </mc:Fallback>
         </mc:AlternateContent>
-      </w:r>
-      <w:r>
-        <w:t>d</w:t>
       </w:r>
     </w:p>
     <w:p>
@@ -10408,14 +10405,27 @@
                             <w:r>
                               <w:t xml:space="preserve">Figuur </w:t>
                             </w:r>
-                            <w:fldSimple w:instr=" SEQ Figuur \* ARABIC ">
-                              <w:r>
-                                <w:rPr>
-                                  <w:noProof/>
-                                </w:rPr>
-                                <w:t>1</w:t>
-                              </w:r>
-                            </w:fldSimple>
+                            <w:r>
+                              <w:fldChar w:fldCharType="begin"/>
+                            </w:r>
+                            <w:r>
+                              <w:instrText xml:space="preserve"> SEQ Figuur \* ARABIC </w:instrText>
+                            </w:r>
+                            <w:r>
+                              <w:fldChar w:fldCharType="separate"/>
+                            </w:r>
+                            <w:r>
+                              <w:rPr>
+                                <w:noProof/>
+                              </w:rPr>
+                              <w:t>1</w:t>
+                            </w:r>
+                            <w:r>
+                              <w:rPr>
+                                <w:noProof/>
+                              </w:rPr>
+                              <w:fldChar w:fldCharType="end"/>
+                            </w:r>
                             <w:r>
                               <w:t xml:space="preserve">: Huidig </w:t>
                             </w:r>
@@ -10599,7 +10609,7 @@
         <w:pStyle w:val="Heading2"/>
         <w:ind w:firstLine="708"/>
       </w:pPr>
-      <w:bookmarkStart w:id="12" w:name="_Toc104721389"/>
+      <w:bookmarkStart w:id="15" w:name="_Toc104721389"/>
       <w:r>
         <w:lastRenderedPageBreak/>
         <w:t xml:space="preserve">1.2 </w:t>
@@ -10610,7 +10620,7 @@
       <w:r>
         <w:t xml:space="preserve"> werkwijze</w:t>
       </w:r>
-      <w:bookmarkEnd w:id="12"/>
+      <w:bookmarkEnd w:id="15"/>
     </w:p>
     <w:p>
       <w:r>
@@ -10668,21 +10678,37 @@
                                 <w:szCs w:val="22"/>
                               </w:rPr>
                             </w:pPr>
-                            <w:bookmarkStart w:id="13" w:name="_Ref103872874"/>
-                            <w:bookmarkStart w:id="14" w:name="_Ref103873442"/>
-                            <w:bookmarkStart w:id="15" w:name="_Ref103873528"/>
-                            <w:bookmarkStart w:id="16" w:name="_Toc104721445"/>
+                            <w:bookmarkStart w:id="16" w:name="_Ref103872874"/>
+                            <w:bookmarkStart w:id="17" w:name="_Ref103873442"/>
+                            <w:bookmarkStart w:id="18" w:name="_Ref103873528"/>
+                            <w:bookmarkStart w:id="19" w:name="_Toc104721445"/>
                             <w:r>
                               <w:t xml:space="preserve">Figuur </w:t>
                             </w:r>
-                            <w:fldSimple w:instr=" SEQ Figuur \* ARABIC ">
-                              <w:r>
-                                <w:rPr>
-                                  <w:noProof/>
-                                </w:rPr>
-                                <w:t>2</w:t>
-                              </w:r>
-                            </w:fldSimple>
+                            <w:r>
+                              <w:fldChar w:fldCharType="begin"/>
+                            </w:r>
+                            <w:r>
+                              <w:instrText xml:space="preserve"> SEQ Figuur</w:instrText>
+                            </w:r>
+                            <w:r>
+                              <w:instrText xml:space="preserve"> \* ARABIC </w:instrText>
+                            </w:r>
+                            <w:r>
+                              <w:fldChar w:fldCharType="separate"/>
+                            </w:r>
+                            <w:r>
+                              <w:rPr>
+                                <w:noProof/>
+                              </w:rPr>
+                              <w:t>2</w:t>
+                            </w:r>
+                            <w:r>
+                              <w:rPr>
+                                <w:noProof/>
+                              </w:rPr>
+                              <w:fldChar w:fldCharType="end"/>
+                            </w:r>
                             <w:r>
                               <w:t>: Nieuwe werkwijze a.d.h.v. platform</w:t>
                             </w:r>
@@ -10704,16 +10730,16 @@
                               </w:rPr>
                               <w:t>interface</w:t>
                             </w:r>
-                            <w:bookmarkEnd w:id="13"/>
-                            <w:bookmarkEnd w:id="14"/>
+                            <w:bookmarkEnd w:id="16"/>
+                            <w:bookmarkEnd w:id="17"/>
                             <w:r>
                               <w:rPr>
                                 <w:noProof/>
                               </w:rPr>
                               <w:t>”</w:t>
                             </w:r>
-                            <w:bookmarkEnd w:id="15"/>
-                            <w:bookmarkEnd w:id="16"/>
+                            <w:bookmarkEnd w:id="18"/>
+                            <w:bookmarkEnd w:id="19"/>
                           </w:p>
                         </w:txbxContent>
                       </wps:txbx>
@@ -10754,10 +10780,10 @@
                         <w:fldChar w:fldCharType="begin"/>
                       </w:r>
                       <w:r>
-                        <w:instrText xml:space="preserve"> SEQ Figuu</w:instrText>
+                        <w:instrText xml:space="preserve"> SEQ Figuur</w:instrText>
                       </w:r>
                       <w:r>
-                        <w:instrText xml:space="preserve">r \* ARABIC </w:instrText>
+                        <w:instrText xml:space="preserve"> \* ARABIC </w:instrText>
                       </w:r>
                       <w:r>
                         <w:fldChar w:fldCharType="separate"/>
@@ -10941,7 +10967,7 @@
       <w:r>
         <w:br w:type="page"/>
       </w:r>
-      <w:bookmarkStart w:id="17" w:name="_Toc104721390"/>
+      <w:bookmarkStart w:id="24" w:name="_Toc104721390"/>
       <w:r>
         <w:rPr>
           <w:rStyle w:val="Heading1Char"/>
@@ -10967,7 +10993,7 @@
         </w:rPr>
         <w:t>structuur</w:t>
       </w:r>
-      <w:bookmarkEnd w:id="17"/>
+      <w:bookmarkEnd w:id="24"/>
     </w:p>
     <w:p>
       <w:r>
@@ -11013,11 +11039,11 @@
         <w:pStyle w:val="Heading2"/>
         <w:ind w:firstLine="708"/>
       </w:pPr>
-      <w:bookmarkStart w:id="18" w:name="_Toc104721391"/>
+      <w:bookmarkStart w:id="25" w:name="_Toc104721391"/>
       <w:r>
         <w:t>2.1 Platform logica</w:t>
       </w:r>
-      <w:bookmarkEnd w:id="18"/>
+      <w:bookmarkEnd w:id="25"/>
     </w:p>
     <w:p>
       <w:r>
@@ -11214,24 +11240,37 @@
                                 <w:szCs w:val="22"/>
                               </w:rPr>
                             </w:pPr>
-                            <w:bookmarkStart w:id="19" w:name="_Ref104012106"/>
-                            <w:bookmarkStart w:id="20" w:name="_Toc104721446"/>
+                            <w:bookmarkStart w:id="26" w:name="_Ref104012106"/>
+                            <w:bookmarkStart w:id="27" w:name="_Toc104721446"/>
                             <w:r>
                               <w:t xml:space="preserve">Figuur </w:t>
                             </w:r>
-                            <w:fldSimple w:instr=" SEQ Figuur \* ARABIC ">
-                              <w:r>
-                                <w:rPr>
-                                  <w:noProof/>
-                                </w:rPr>
-                                <w:t>3</w:t>
-                              </w:r>
-                            </w:fldSimple>
+                            <w:r>
+                              <w:fldChar w:fldCharType="begin"/>
+                            </w:r>
+                            <w:r>
+                              <w:instrText xml:space="preserve"> SEQ Figuur \* ARABIC </w:instrText>
+                            </w:r>
+                            <w:r>
+                              <w:fldChar w:fldCharType="separate"/>
+                            </w:r>
+                            <w:r>
+                              <w:rPr>
+                                <w:noProof/>
+                              </w:rPr>
+                              <w:t>3</w:t>
+                            </w:r>
+                            <w:r>
+                              <w:rPr>
+                                <w:noProof/>
+                              </w:rPr>
+                              <w:fldChar w:fldCharType="end"/>
+                            </w:r>
                             <w:r>
                               <w:t>: Django platform pagina structuur</w:t>
                             </w:r>
-                            <w:bookmarkEnd w:id="19"/>
-                            <w:bookmarkEnd w:id="20"/>
+                            <w:bookmarkEnd w:id="26"/>
+                            <w:bookmarkEnd w:id="27"/>
                           </w:p>
                         </w:txbxContent>
                       </wps:txbx>
@@ -11276,10 +11315,7 @@
                         <w:fldChar w:fldCharType="begin"/>
                       </w:r>
                       <w:r>
-                        <w:instrText xml:space="preserve"> SEQ Figuur \* A</w:instrText>
-                      </w:r>
-                      <w:r>
-                        <w:instrText xml:space="preserve">RABIC </w:instrText>
+                        <w:instrText xml:space="preserve"> SEQ Figuur \* ARABIC </w:instrText>
                       </w:r>
                       <w:r>
                         <w:fldChar w:fldCharType="separate"/>
@@ -11517,7 +11553,7 @@
       <w:pPr>
         <w:pStyle w:val="Heading1"/>
       </w:pPr>
-      <w:bookmarkStart w:id="21" w:name="_Toc104721392"/>
+      <w:bookmarkStart w:id="30" w:name="_Toc104721392"/>
       <w:r>
         <w:lastRenderedPageBreak/>
         <w:t>3</w:t>
@@ -11528,7 +11564,7 @@
       <w:r>
         <w:t>Framework</w:t>
       </w:r>
-      <w:bookmarkEnd w:id="21"/>
+      <w:bookmarkEnd w:id="30"/>
     </w:p>
     <w:p>
       <w:r>
@@ -11626,7 +11662,7 @@
         <w:pStyle w:val="Heading2"/>
         <w:ind w:firstLine="360"/>
       </w:pPr>
-      <w:bookmarkStart w:id="22" w:name="_Toc104721393"/>
+      <w:bookmarkStart w:id="31" w:name="_Toc104721393"/>
       <w:r>
         <w:t>3</w:t>
       </w:r>
@@ -11639,7 +11675,7 @@
       <w:r>
         <w:t xml:space="preserve"> Django geschiedenis</w:t>
       </w:r>
-      <w:bookmarkEnd w:id="22"/>
+      <w:bookmarkEnd w:id="31"/>
     </w:p>
     <w:p>
       <w:r>
@@ -11813,18 +11849,31 @@
                                 <w:sz w:val="20"/>
                               </w:rPr>
                             </w:pPr>
-                            <w:bookmarkStart w:id="23" w:name="_Toc104721447"/>
+                            <w:bookmarkStart w:id="32" w:name="_Toc104721447"/>
                             <w:r>
                               <w:t xml:space="preserve">Figuur </w:t>
                             </w:r>
-                            <w:fldSimple w:instr=" SEQ Figuur \* ARABIC ">
-                              <w:r>
-                                <w:rPr>
-                                  <w:noProof/>
-                                </w:rPr>
-                                <w:t>4</w:t>
-                              </w:r>
-                            </w:fldSimple>
+                            <w:r>
+                              <w:fldChar w:fldCharType="begin"/>
+                            </w:r>
+                            <w:r>
+                              <w:instrText xml:space="preserve"> SEQ Figuur \* ARABIC </w:instrText>
+                            </w:r>
+                            <w:r>
+                              <w:fldChar w:fldCharType="separate"/>
+                            </w:r>
+                            <w:r>
+                              <w:rPr>
+                                <w:noProof/>
+                              </w:rPr>
+                              <w:t>4</w:t>
+                            </w:r>
+                            <w:r>
+                              <w:rPr>
+                                <w:noProof/>
+                              </w:rPr>
+                              <w:fldChar w:fldCharType="end"/>
+                            </w:r>
                             <w:r>
                               <w:t>: Django tijdlijn</w:t>
                             </w:r>
@@ -11861,7 +11910,7 @@
                                 </w:r>
                               </w:sdtContent>
                             </w:sdt>
-                            <w:bookmarkEnd w:id="23"/>
+                            <w:bookmarkEnd w:id="32"/>
                           </w:p>
                         </w:txbxContent>
                       </wps:txbx>
@@ -12040,7 +12089,7 @@
         <w:pStyle w:val="Heading2"/>
         <w:ind w:firstLine="708"/>
       </w:pPr>
-      <w:bookmarkStart w:id="24" w:name="_Toc104721394"/>
+      <w:bookmarkStart w:id="34" w:name="_Toc104721394"/>
       <w:r>
         <w:lastRenderedPageBreak/>
         <w:t>3</w:t>
@@ -12054,7 +12103,7 @@
       <w:r>
         <w:t>Django framework</w:t>
       </w:r>
-      <w:bookmarkEnd w:id="24"/>
+      <w:bookmarkEnd w:id="34"/>
     </w:p>
     <w:p>
       <w:r>
@@ -12144,7 +12193,7 @@
         <w:pStyle w:val="Heading2"/>
         <w:ind w:firstLine="708"/>
       </w:pPr>
-      <w:bookmarkStart w:id="25" w:name="_Toc104721395"/>
+      <w:bookmarkStart w:id="35" w:name="_Toc104721395"/>
       <w:r>
         <w:t>3</w:t>
       </w:r>
@@ -12157,7 +12206,7 @@
       <w:r>
         <w:t>MVT)</w:t>
       </w:r>
-      <w:bookmarkEnd w:id="25"/>
+      <w:bookmarkEnd w:id="35"/>
     </w:p>
     <w:p>
       <w:r>
@@ -12407,20 +12456,33 @@
                                 <w:szCs w:val="22"/>
                               </w:rPr>
                             </w:pPr>
-                            <w:bookmarkStart w:id="26" w:name="_Ref104153835"/>
-                            <w:bookmarkStart w:id="27" w:name="_Ref104225449"/>
-                            <w:bookmarkStart w:id="28" w:name="_Toc104721448"/>
+                            <w:bookmarkStart w:id="36" w:name="_Ref104153835"/>
+                            <w:bookmarkStart w:id="37" w:name="_Ref104225449"/>
+                            <w:bookmarkStart w:id="38" w:name="_Toc104721448"/>
                             <w:r>
                               <w:t xml:space="preserve">Figuur </w:t>
                             </w:r>
-                            <w:fldSimple w:instr=" SEQ Figuur \* ARABIC ">
-                              <w:r>
-                                <w:rPr>
-                                  <w:noProof/>
-                                </w:rPr>
-                                <w:t>5</w:t>
-                              </w:r>
-                            </w:fldSimple>
+                            <w:r>
+                              <w:fldChar w:fldCharType="begin"/>
+                            </w:r>
+                            <w:r>
+                              <w:instrText xml:space="preserve"> SEQ Figuur \* ARABIC </w:instrText>
+                            </w:r>
+                            <w:r>
+                              <w:fldChar w:fldCharType="separate"/>
+                            </w:r>
+                            <w:r>
+                              <w:rPr>
+                                <w:noProof/>
+                              </w:rPr>
+                              <w:t>5</w:t>
+                            </w:r>
+                            <w:r>
+                              <w:rPr>
+                                <w:noProof/>
+                              </w:rPr>
+                              <w:fldChar w:fldCharType="end"/>
+                            </w:r>
                             <w:r>
                               <w:t>: Django MVT</w:t>
                             </w:r>
@@ -12463,9 +12525,9 @@
                                 </w:r>
                               </w:sdtContent>
                             </w:sdt>
-                            <w:bookmarkEnd w:id="26"/>
-                            <w:bookmarkEnd w:id="27"/>
-                            <w:bookmarkEnd w:id="28"/>
+                            <w:bookmarkEnd w:id="36"/>
+                            <w:bookmarkEnd w:id="37"/>
+                            <w:bookmarkEnd w:id="38"/>
                           </w:p>
                         </w:txbxContent>
                       </wps:txbx>
@@ -12504,10 +12566,7 @@
                         <w:fldChar w:fldCharType="begin"/>
                       </w:r>
                       <w:r>
-                        <w:instrText xml:space="preserve"> SE</w:instrText>
-                      </w:r>
-                      <w:r>
-                        <w:instrText xml:space="preserve">Q Figuur \* ARABIC </w:instrText>
+                        <w:instrText xml:space="preserve"> SEQ Figuur \* ARABIC </w:instrText>
                       </w:r>
                       <w:r>
                         <w:fldChar w:fldCharType="separate"/>
@@ -12584,7 +12643,7 @@
         <w:pStyle w:val="Heading3"/>
         <w:ind w:firstLine="708"/>
       </w:pPr>
-      <w:bookmarkStart w:id="29" w:name="_Toc104721396"/>
+      <w:bookmarkStart w:id="42" w:name="_Toc104721396"/>
       <w:r>
         <w:lastRenderedPageBreak/>
         <w:t>3</w:t>
@@ -12592,7 +12651,7 @@
       <w:r>
         <w:t>.3.1 Models</w:t>
       </w:r>
-      <w:bookmarkEnd w:id="29"/>
+      <w:bookmarkEnd w:id="42"/>
     </w:p>
     <w:p>
       <w:r>
@@ -12671,8 +12730,8 @@
         <w:t>voorbeeld kan in onderstaand codefragment worden geraadpleegd.</w:t>
       </w:r>
     </w:p>
-    <w:bookmarkStart w:id="30" w:name="_MON_1714738781"/>
-    <w:bookmarkEnd w:id="30"/>
+    <w:bookmarkStart w:id="43" w:name="_MON_1714738781"/>
+    <w:bookmarkEnd w:id="43"/>
     <w:p>
       <w:pPr>
         <w:keepNext/>
@@ -12681,7 +12740,7 @@
         <w:rPr>
           <w:noProof/>
         </w:rPr>
-        <w:object w:dxaOrig="9260" w:dyaOrig="1780" w14:anchorId="173D0435">
+        <w:object w:dxaOrig="9260" w:dyaOrig="1780" w14:anchorId="645A159A">
           <v:shapetype id="_x0000_t75" coordsize="21600,21600" o:spt="75" o:preferrelative="t" path="m@4@5l@4@11@9@11@9@5xe" filled="f" stroked="f">
             <v:stroke joinstyle="miter"/>
             <v:formulas>
@@ -12704,7 +12763,7 @@
           <v:shape id="_x0000_i1033" type="#_x0000_t75" alt="" style="width:463pt;height:89pt;mso-width-percent:0;mso-height-percent:0;mso-width-percent:0;mso-height-percent:0" o:ole="">
             <v:imagedata r:id="rId44" o:title=""/>
           </v:shape>
-          <o:OLEObject Type="Embed" ProgID="Word.Document.12" ShapeID="_x0000_i1033" DrawAspect="Content" ObjectID="_1715341496" r:id="rId45">
+          <o:OLEObject Type="Embed" ProgID="Word.Document.12" ShapeID="_x0000_i1033" DrawAspect="Content" ObjectID="_1715348607" r:id="rId45">
             <o:FieldCodes>\s</o:FieldCodes>
           </o:OLEObject>
         </w:object>
@@ -12714,7 +12773,7 @@
       <w:pPr>
         <w:pStyle w:val="Caption"/>
       </w:pPr>
-      <w:bookmarkStart w:id="31" w:name="_Toc104721435"/>
+      <w:bookmarkStart w:id="44" w:name="_Toc104721435"/>
       <w:r>
         <w:t xml:space="preserve">Codefragment </w:t>
       </w:r>
@@ -12775,7 +12834,7 @@
           </w:r>
         </w:sdtContent>
       </w:sdt>
-      <w:bookmarkEnd w:id="31"/>
+      <w:bookmarkEnd w:id="44"/>
     </w:p>
     <w:p>
       <w:r>
@@ -12888,19 +12947,32 @@
                                 <w:szCs w:val="22"/>
                               </w:rPr>
                             </w:pPr>
-                            <w:bookmarkStart w:id="32" w:name="_Ref104153798"/>
-                            <w:bookmarkStart w:id="33" w:name="_Toc104721449"/>
+                            <w:bookmarkStart w:id="45" w:name="_Ref104153798"/>
+                            <w:bookmarkStart w:id="46" w:name="_Toc104721449"/>
                             <w:r>
                               <w:t xml:space="preserve">Figuur </w:t>
                             </w:r>
-                            <w:fldSimple w:instr=" SEQ Figuur \* ARABIC ">
-                              <w:r>
-                                <w:rPr>
-                                  <w:noProof/>
-                                </w:rPr>
-                                <w:t>6</w:t>
-                              </w:r>
-                            </w:fldSimple>
+                            <w:r>
+                              <w:fldChar w:fldCharType="begin"/>
+                            </w:r>
+                            <w:r>
+                              <w:instrText xml:space="preserve"> SEQ Figuur \* ARABIC </w:instrText>
+                            </w:r>
+                            <w:r>
+                              <w:fldChar w:fldCharType="separate"/>
+                            </w:r>
+                            <w:r>
+                              <w:rPr>
+                                <w:noProof/>
+                              </w:rPr>
+                              <w:t>6</w:t>
+                            </w:r>
+                            <w:r>
+                              <w:rPr>
+                                <w:noProof/>
+                              </w:rPr>
+                              <w:fldChar w:fldCharType="end"/>
+                            </w:r>
                             <w:r>
                               <w:t xml:space="preserve">: </w:t>
                             </w:r>
@@ -12940,8 +13012,8 @@
                                 </w:r>
                               </w:sdtContent>
                             </w:sdt>
-                            <w:bookmarkEnd w:id="32"/>
-                            <w:bookmarkEnd w:id="33"/>
+                            <w:bookmarkEnd w:id="45"/>
+                            <w:bookmarkEnd w:id="46"/>
                           </w:p>
                         </w:txbxContent>
                       </wps:txbx>
@@ -13174,7 +13246,7 @@
         <w:pStyle w:val="Heading3"/>
         <w:ind w:firstLine="708"/>
       </w:pPr>
-      <w:bookmarkStart w:id="34" w:name="_Toc104721397"/>
+      <w:bookmarkStart w:id="49" w:name="_Toc104721397"/>
       <w:r>
         <w:lastRenderedPageBreak/>
         <w:t>3</w:t>
@@ -13182,7 +13254,7 @@
       <w:r>
         <w:t>.3.2 Views</w:t>
       </w:r>
-      <w:bookmarkEnd w:id="34"/>
+      <w:bookmarkEnd w:id="49"/>
     </w:p>
     <w:p>
       <w:r>
@@ -13323,8 +13395,8 @@
                                 <w:lang w:val="en-US"/>
                               </w:rPr>
                             </w:pPr>
-                            <w:bookmarkStart w:id="35" w:name="_Ref104153707"/>
-                            <w:bookmarkStart w:id="36" w:name="_Toc104721450"/>
+                            <w:bookmarkStart w:id="50" w:name="_Ref104153707"/>
+                            <w:bookmarkStart w:id="51" w:name="_Toc104721450"/>
                             <w:proofErr w:type="spellStart"/>
                             <w:r>
                               <w:rPr>
@@ -13412,8 +13484,8 @@
                                 </w:r>
                               </w:sdtContent>
                             </w:sdt>
-                            <w:bookmarkEnd w:id="35"/>
-                            <w:bookmarkEnd w:id="36"/>
+                            <w:bookmarkEnd w:id="50"/>
+                            <w:bookmarkEnd w:id="51"/>
                           </w:p>
                         </w:txbxContent>
                       </wps:txbx>
@@ -13774,23 +13846,36 @@
                                 <w:szCs w:val="22"/>
                               </w:rPr>
                             </w:pPr>
-                            <w:bookmarkStart w:id="37" w:name="_Ref104154487"/>
-                            <w:bookmarkStart w:id="38" w:name="_Toc104721436"/>
+                            <w:bookmarkStart w:id="54" w:name="_Ref104154487"/>
+                            <w:bookmarkStart w:id="55" w:name="_Toc104721436"/>
                             <w:r>
                               <w:t xml:space="preserve">Codefragment </w:t>
                             </w:r>
-                            <w:fldSimple w:instr=" SEQ Codefragment \* ARABIC ">
-                              <w:r>
-                                <w:rPr>
-                                  <w:noProof/>
-                                </w:rPr>
-                                <w:t>2</w:t>
-                              </w:r>
-                            </w:fldSimple>
+                            <w:r>
+                              <w:fldChar w:fldCharType="begin"/>
+                            </w:r>
+                            <w:r>
+                              <w:instrText xml:space="preserve"> SEQ Codefragment \* ARABIC </w:instrText>
+                            </w:r>
+                            <w:r>
+                              <w:fldChar w:fldCharType="separate"/>
+                            </w:r>
+                            <w:r>
+                              <w:rPr>
+                                <w:noProof/>
+                              </w:rPr>
+                              <w:t>2</w:t>
+                            </w:r>
+                            <w:r>
+                              <w:rPr>
+                                <w:noProof/>
+                              </w:rPr>
+                              <w:fldChar w:fldCharType="end"/>
+                            </w:r>
                             <w:r>
                               <w:t>: Voorbeeld inhoud views.py (datetime functie)</w:t>
                             </w:r>
-                            <w:bookmarkEnd w:id="37"/>
+                            <w:bookmarkEnd w:id="54"/>
                             <w:sdt>
                               <w:sdtPr>
                                 <w:id w:val="-958719393"/>
@@ -13824,7 +13909,7 @@
                                 </w:r>
                               </w:sdtContent>
                             </w:sdt>
-                            <w:bookmarkEnd w:id="38"/>
+                            <w:bookmarkEnd w:id="55"/>
                           </w:p>
                         </w:txbxContent>
                       </wps:txbx>
@@ -13936,12 +14021,12 @@
         <w:rPr>
           <w:noProof/>
         </w:rPr>
-        <w:object w:dxaOrig="1440" w:dyaOrig="1440" w14:anchorId="4721A60A">
+        <w:object w:dxaOrig="1440" w:dyaOrig="1440" w14:anchorId="0CEBE4B2">
           <v:shape id="_x0000_s2052" type="#_x0000_t75" alt="" style="position:absolute;margin-left:-.75pt;margin-top:61.95pt;width:463pt;height:192pt;z-index:251830272;mso-wrap-edited:f;mso-width-percent:0;mso-height-percent:0;mso-position-horizontal-relative:text;mso-position-vertical-relative:text;mso-width-percent:0;mso-height-percent:0">
             <v:imagedata r:id="rId48" o:title=""/>
             <w10:wrap type="topAndBottom"/>
           </v:shape>
-          <o:OLEObject Type="Embed" ProgID="Word.Document.12" ShapeID="_x0000_s2052" DrawAspect="Content" ObjectID="_1715341504" r:id="rId49">
+          <o:OLEObject Type="Embed" ProgID="Word.Document.12" ShapeID="_x0000_s2052" DrawAspect="Content" ObjectID="_1715348615" r:id="rId49">
             <o:FieldCodes>\s</o:FieldCodes>
           </o:OLEObject>
         </w:object>
@@ -14030,8 +14115,8 @@
       <w:r>
         <w:br/>
       </w:r>
-      <w:bookmarkStart w:id="39" w:name="_MON_1714767839"/>
-      <w:bookmarkEnd w:id="39"/>
+      <w:bookmarkStart w:id="58" w:name="_MON_1714767839"/>
+      <w:bookmarkEnd w:id="58"/>
       <w:r>
         <w:rPr>
           <w:rFonts w:asciiTheme="majorHAnsi" w:eastAsiaTheme="minorEastAsia" w:hAnsiTheme="majorHAnsi" w:cstheme="majorHAnsi"/>
@@ -14041,11 +14126,11 @@
           <w:szCs w:val="48"/>
           <w:lang w:val="en-BE" w:eastAsia="en-GB"/>
         </w:rPr>
-        <w:object w:dxaOrig="9260" w:dyaOrig="2660" w14:anchorId="1B54318E">
+        <w:object w:dxaOrig="9260" w:dyaOrig="2660" w14:anchorId="04A7D788">
           <v:shape id="_x0000_i1031" type="#_x0000_t75" alt="" style="width:463pt;height:133pt;mso-width-percent:0;mso-height-percent:0;mso-width-percent:0;mso-height-percent:0" o:ole="">
             <v:imagedata r:id="rId50" o:title=""/>
           </v:shape>
-          <o:OLEObject Type="Embed" ProgID="Word.Document.12" ShapeID="_x0000_i1031" DrawAspect="Content" ObjectID="_1715341497" r:id="rId51">
+          <o:OLEObject Type="Embed" ProgID="Word.Document.12" ShapeID="_x0000_i1031" DrawAspect="Content" ObjectID="_1715348608" r:id="rId51">
             <o:FieldCodes>\s</o:FieldCodes>
           </o:OLEObject>
         </w:object>
@@ -14055,7 +14140,7 @@
       <w:pPr>
         <w:pStyle w:val="Caption"/>
       </w:pPr>
-      <w:bookmarkStart w:id="40" w:name="_Toc104721437"/>
+      <w:bookmarkStart w:id="59" w:name="_Toc104721437"/>
       <w:r>
         <w:t xml:space="preserve">Codefragment </w:t>
       </w:r>
@@ -14116,7 +14201,7 @@
           </w:r>
         </w:sdtContent>
       </w:sdt>
-      <w:bookmarkEnd w:id="40"/>
+      <w:bookmarkEnd w:id="59"/>
     </w:p>
     <w:p>
       <w:r>
@@ -14168,7 +14253,7 @@
                                 <w:szCs w:val="22"/>
                               </w:rPr>
                             </w:pPr>
-                            <w:bookmarkStart w:id="41" w:name="_Toc104721451"/>
+                            <w:bookmarkStart w:id="60" w:name="_Toc104721451"/>
                             <w:r>
                               <w:t xml:space="preserve">Figuur </w:t>
                             </w:r>
@@ -14229,7 +14314,7 @@
                                 </w:r>
                               </w:sdtContent>
                             </w:sdt>
-                            <w:bookmarkEnd w:id="41"/>
+                            <w:bookmarkEnd w:id="60"/>
                           </w:p>
                         </w:txbxContent>
                       </wps:txbx>
@@ -14418,14 +14503,14 @@
         <w:pStyle w:val="Heading3"/>
         <w:ind w:firstLine="708"/>
       </w:pPr>
-      <w:bookmarkStart w:id="42" w:name="_Toc104721398"/>
+      <w:bookmarkStart w:id="62" w:name="_Toc104721398"/>
       <w:r>
         <w:t>3</w:t>
       </w:r>
       <w:r>
         <w:t>.3.3 Templates</w:t>
       </w:r>
-      <w:bookmarkEnd w:id="42"/>
+      <w:bookmarkEnd w:id="62"/>
     </w:p>
     <w:p>
       <w:r>
@@ -14587,8 +14672,8 @@
         <w:t xml:space="preserve"> is een voorbeeld zichtbaar.</w:t>
       </w:r>
     </w:p>
-    <w:bookmarkStart w:id="43" w:name="_MON_1714850622"/>
-    <w:bookmarkEnd w:id="43"/>
+    <w:bookmarkStart w:id="63" w:name="_MON_1714850622"/>
+    <w:bookmarkEnd w:id="63"/>
     <w:p>
       <w:pPr>
         <w:keepNext/>
@@ -14602,11 +14687,11 @@
           <w:szCs w:val="48"/>
           <w:lang w:val="en-BE" w:eastAsia="en-GB"/>
         </w:rPr>
-        <w:object w:dxaOrig="9260" w:dyaOrig="3520" w14:anchorId="1B419C7D">
+        <w:object w:dxaOrig="9260" w:dyaOrig="3520" w14:anchorId="5B9D1D09">
           <v:shape id="_x0000_i1030" type="#_x0000_t75" alt="" style="width:463pt;height:176pt;mso-width-percent:0;mso-height-percent:0;mso-width-percent:0;mso-height-percent:0" o:ole="">
             <v:imagedata r:id="rId53" o:title=""/>
           </v:shape>
-          <o:OLEObject Type="Embed" ProgID="Word.Document.12" ShapeID="_x0000_i1030" DrawAspect="Content" ObjectID="_1715341498" r:id="rId54">
+          <o:OLEObject Type="Embed" ProgID="Word.Document.12" ShapeID="_x0000_i1030" DrawAspect="Content" ObjectID="_1715348609" r:id="rId54">
             <o:FieldCodes>\s</o:FieldCodes>
           </o:OLEObject>
         </w:object>
@@ -14624,8 +14709,8 @@
           <w:lang w:val="en-US" w:eastAsia="en-GB"/>
         </w:rPr>
       </w:pPr>
-      <w:bookmarkStart w:id="44" w:name="_Ref104239654"/>
-      <w:bookmarkStart w:id="45" w:name="_Toc104721438"/>
+      <w:bookmarkStart w:id="64" w:name="_Ref104239654"/>
+      <w:bookmarkStart w:id="65" w:name="_Toc104721438"/>
       <w:proofErr w:type="spellStart"/>
       <w:r>
         <w:rPr>
@@ -14711,8 +14796,8 @@
           </w:r>
         </w:sdtContent>
       </w:sdt>
-      <w:bookmarkEnd w:id="44"/>
-      <w:bookmarkEnd w:id="45"/>
+      <w:bookmarkEnd w:id="64"/>
+      <w:bookmarkEnd w:id="65"/>
     </w:p>
     <w:p>
       <w:r>
@@ -14725,8 +14810,8 @@
         <w:t xml:space="preserve"> opgeroepen, waarna de tekst achter deze variabelen zal worden afgebeeld.</w:t>
       </w:r>
     </w:p>
-    <w:bookmarkStart w:id="46" w:name="_MON_1714852677"/>
-    <w:bookmarkEnd w:id="46"/>
+    <w:bookmarkStart w:id="66" w:name="_MON_1714852677"/>
+    <w:bookmarkEnd w:id="66"/>
     <w:p>
       <w:pPr>
         <w:keepNext/>
@@ -14740,11 +14825,11 @@
           <w:szCs w:val="48"/>
           <w:lang w:val="en-BE" w:eastAsia="en-GB"/>
         </w:rPr>
-        <w:object w:dxaOrig="9260" w:dyaOrig="4060" w14:anchorId="6F4ECE08">
+        <w:object w:dxaOrig="9260" w:dyaOrig="4060" w14:anchorId="55B857AA">
           <v:shape id="_x0000_i1029" type="#_x0000_t75" alt="" style="width:463pt;height:203pt;mso-width-percent:0;mso-height-percent:0;mso-width-percent:0;mso-height-percent:0" o:ole="">
             <v:imagedata r:id="rId55" o:title=""/>
           </v:shape>
-          <o:OLEObject Type="Embed" ProgID="Word.Document.12" ShapeID="_x0000_i1029" DrawAspect="Content" ObjectID="_1715341499" r:id="rId56">
+          <o:OLEObject Type="Embed" ProgID="Word.Document.12" ShapeID="_x0000_i1029" DrawAspect="Content" ObjectID="_1715348610" r:id="rId56">
             <o:FieldCodes>\s</o:FieldCodes>
           </o:OLEObject>
         </w:object>
@@ -14754,7 +14839,7 @@
       <w:pPr>
         <w:pStyle w:val="Caption"/>
       </w:pPr>
-      <w:bookmarkStart w:id="47" w:name="_Toc104721439"/>
+      <w:bookmarkStart w:id="67" w:name="_Toc104721439"/>
       <w:r>
         <w:t xml:space="preserve">Codefragment </w:t>
       </w:r>
@@ -14815,7 +14900,7 @@
           </w:r>
         </w:sdtContent>
       </w:sdt>
-      <w:bookmarkEnd w:id="47"/>
+      <w:bookmarkEnd w:id="67"/>
     </w:p>
     <w:p>
       <w:r>
@@ -14928,8 +15013,8 @@
                                 <w:szCs w:val="22"/>
                               </w:rPr>
                             </w:pPr>
-                            <w:bookmarkStart w:id="48" w:name="_Ref104240829"/>
-                            <w:bookmarkStart w:id="49" w:name="_Toc104721452"/>
+                            <w:bookmarkStart w:id="68" w:name="_Ref104240829"/>
+                            <w:bookmarkStart w:id="69" w:name="_Toc104721452"/>
                             <w:r>
                               <w:t xml:space="preserve">Figuur </w:t>
                             </w:r>
@@ -14957,8 +15042,8 @@
                             <w:r>
                               <w:t>: Template output voorbeeld</w:t>
                             </w:r>
-                            <w:bookmarkEnd w:id="48"/>
-                            <w:bookmarkEnd w:id="49"/>
+                            <w:bookmarkEnd w:id="68"/>
+                            <w:bookmarkEnd w:id="69"/>
                           </w:p>
                         </w:txbxContent>
                       </wps:txbx>
@@ -16063,7 +16148,7 @@
           <w:lang w:val="nl-NL"/>
         </w:rPr>
       </w:pPr>
-      <w:bookmarkStart w:id="50" w:name="_Toc104721399"/>
+      <w:bookmarkStart w:id="72" w:name="_Toc104721399"/>
       <w:r>
         <w:rPr>
           <w:lang w:val="nl-NL"/>
@@ -16077,7 +16162,7 @@
         </w:rPr>
         <w:t>configuratie</w:t>
       </w:r>
-      <w:bookmarkEnd w:id="50"/>
+      <w:bookmarkEnd w:id="72"/>
     </w:p>
     <w:p>
       <w:pPr>
@@ -16361,7 +16446,7 @@
         <w:pStyle w:val="Heading2"/>
         <w:ind w:firstLine="708"/>
       </w:pPr>
-      <w:bookmarkStart w:id="51" w:name="_Toc104721400"/>
+      <w:bookmarkStart w:id="73" w:name="_Toc104721400"/>
       <w:r>
         <w:t>4.1</w:t>
       </w:r>
@@ -16377,7 +16462,7 @@
       <w:r>
         <w:t>anager</w:t>
       </w:r>
-      <w:bookmarkEnd w:id="51"/>
+      <w:bookmarkEnd w:id="73"/>
     </w:p>
     <w:p>
       <w:r>
@@ -16481,7 +16566,7 @@
         <w:pStyle w:val="Heading2"/>
         <w:ind w:firstLine="708"/>
       </w:pPr>
-      <w:bookmarkStart w:id="52" w:name="_Toc104721401"/>
+      <w:bookmarkStart w:id="74" w:name="_Toc104721401"/>
       <w:r>
         <w:lastRenderedPageBreak/>
         <w:t>4.</w:t>
@@ -16492,7 +16577,7 @@
       <w:r>
         <w:t xml:space="preserve"> Zero Touch provisioning</w:t>
       </w:r>
-      <w:bookmarkEnd w:id="52"/>
+      <w:bookmarkEnd w:id="74"/>
     </w:p>
     <w:p>
       <w:r>
@@ -16640,7 +16725,7 @@
                                 <w:lang w:val="en-US"/>
                               </w:rPr>
                             </w:pPr>
-                            <w:bookmarkStart w:id="53" w:name="_Toc104721453"/>
+                            <w:bookmarkStart w:id="75" w:name="_Toc104721453"/>
                             <w:proofErr w:type="spellStart"/>
                             <w:r>
                               <w:rPr>
@@ -16742,7 +16827,7 @@
                                 </w:r>
                               </w:sdtContent>
                             </w:sdt>
-                            <w:bookmarkEnd w:id="53"/>
+                            <w:bookmarkEnd w:id="75"/>
                           </w:p>
                         </w:txbxContent>
                       </wps:txbx>
@@ -16992,11 +17077,11 @@
         <w:pStyle w:val="Heading2"/>
         <w:ind w:firstLine="708"/>
       </w:pPr>
-      <w:bookmarkStart w:id="54" w:name="_Toc104721402"/>
+      <w:bookmarkStart w:id="77" w:name="_Toc104721402"/>
       <w:r>
         <w:t>4.2 Conclusie FortiManager</w:t>
       </w:r>
-      <w:bookmarkEnd w:id="54"/>
+      <w:bookmarkEnd w:id="77"/>
     </w:p>
     <w:p>
       <w:r>
@@ -17075,7 +17160,7 @@
         <w:pStyle w:val="Heading2"/>
         <w:ind w:firstLine="708"/>
       </w:pPr>
-      <w:bookmarkStart w:id="55" w:name="_Toc104721403"/>
+      <w:bookmarkStart w:id="78" w:name="_Toc104721403"/>
       <w:r>
         <w:lastRenderedPageBreak/>
         <w:t>4.3 Forti</w:t>
@@ -17086,7 +17171,7 @@
       <w:r>
         <w:t>anager scenario</w:t>
       </w:r>
-      <w:bookmarkEnd w:id="55"/>
+      <w:bookmarkEnd w:id="78"/>
     </w:p>
     <w:p>
       <w:r>
@@ -17172,26 +17257,39 @@
                                 <w:szCs w:val="22"/>
                               </w:rPr>
                             </w:pPr>
-                            <w:bookmarkStart w:id="56" w:name="_Ref104479491"/>
-                            <w:bookmarkStart w:id="57" w:name="_Ref104542007"/>
-                            <w:bookmarkStart w:id="58" w:name="_Toc104721454"/>
+                            <w:bookmarkStart w:id="79" w:name="_Ref104479491"/>
+                            <w:bookmarkStart w:id="80" w:name="_Ref104542007"/>
+                            <w:bookmarkStart w:id="81" w:name="_Toc104721454"/>
                             <w:r>
                               <w:t xml:space="preserve">Figuur </w:t>
                             </w:r>
-                            <w:fldSimple w:instr=" SEQ Figuur \* ARABIC ">
-                              <w:r>
-                                <w:rPr>
-                                  <w:noProof/>
-                                </w:rPr>
-                                <w:t>11</w:t>
-                              </w:r>
-                            </w:fldSimple>
+                            <w:r>
+                              <w:fldChar w:fldCharType="begin"/>
+                            </w:r>
+                            <w:r>
+                              <w:instrText xml:space="preserve"> SEQ Figuur \* ARABIC </w:instrText>
+                            </w:r>
+                            <w:r>
+                              <w:fldChar w:fldCharType="separate"/>
+                            </w:r>
+                            <w:r>
+                              <w:rPr>
+                                <w:noProof/>
+                              </w:rPr>
+                              <w:t>11</w:t>
+                            </w:r>
+                            <w:r>
+                              <w:rPr>
+                                <w:noProof/>
+                              </w:rPr>
+                              <w:fldChar w:fldCharType="end"/>
+                            </w:r>
                             <w:r>
                               <w:t>: FortiManager scenario (alternatief)</w:t>
                             </w:r>
-                            <w:bookmarkEnd w:id="56"/>
-                            <w:bookmarkEnd w:id="57"/>
-                            <w:bookmarkEnd w:id="58"/>
+                            <w:bookmarkEnd w:id="79"/>
+                            <w:bookmarkEnd w:id="80"/>
+                            <w:bookmarkEnd w:id="81"/>
                           </w:p>
                         </w:txbxContent>
                       </wps:txbx>
@@ -17428,7 +17526,7 @@
           <w:lang w:val="en-US"/>
         </w:rPr>
       </w:pPr>
-      <w:bookmarkStart w:id="59" w:name="_Toc104721404"/>
+      <w:bookmarkStart w:id="85" w:name="_Toc104721404"/>
       <w:r>
         <w:rPr>
           <w:lang w:val="en-US"/>
@@ -17448,7 +17546,7 @@
         </w:rPr>
         <w:t>Ansible</w:t>
       </w:r>
-      <w:bookmarkEnd w:id="59"/>
+      <w:bookmarkEnd w:id="85"/>
     </w:p>
     <w:p>
       <w:proofErr w:type="spellStart"/>
@@ -17663,18 +17761,31 @@
                                 <w:lang w:val="en-GB"/>
                               </w:rPr>
                             </w:pPr>
-                            <w:bookmarkStart w:id="60" w:name="_Toc104721455"/>
+                            <w:bookmarkStart w:id="86" w:name="_Toc104721455"/>
                             <w:r>
                               <w:t xml:space="preserve">Figuur </w:t>
                             </w:r>
-                            <w:fldSimple w:instr=" SEQ Figuur \* ARABIC ">
-                              <w:r>
-                                <w:rPr>
-                                  <w:noProof/>
-                                </w:rPr>
-                                <w:t>12</w:t>
-                              </w:r>
-                            </w:fldSimple>
+                            <w:r>
+                              <w:fldChar w:fldCharType="begin"/>
+                            </w:r>
+                            <w:r>
+                              <w:instrText xml:space="preserve"> SEQ Figuur \* ARABIC </w:instrText>
+                            </w:r>
+                            <w:r>
+                              <w:fldChar w:fldCharType="separate"/>
+                            </w:r>
+                            <w:r>
+                              <w:rPr>
+                                <w:noProof/>
+                              </w:rPr>
+                              <w:t>12</w:t>
+                            </w:r>
+                            <w:r>
+                              <w:rPr>
+                                <w:noProof/>
+                              </w:rPr>
+                              <w:fldChar w:fldCharType="end"/>
+                            </w:r>
                             <w:r>
                               <w:t>: Ansible stage levenscyclus</w:t>
                             </w:r>
@@ -17711,7 +17822,7 @@
                                 </w:r>
                               </w:sdtContent>
                             </w:sdt>
-                            <w:bookmarkEnd w:id="60"/>
+                            <w:bookmarkEnd w:id="86"/>
                           </w:p>
                         </w:txbxContent>
                       </wps:txbx>
@@ -17842,7 +17953,7 @@
         <w:pStyle w:val="Heading2"/>
         <w:ind w:firstLine="708"/>
       </w:pPr>
-      <w:bookmarkStart w:id="61" w:name="_Toc104721405"/>
+      <w:bookmarkStart w:id="88" w:name="_Toc104721405"/>
       <w:r>
         <w:t>5</w:t>
       </w:r>
@@ -17861,14 +17972,14 @@
       <w:r>
         <w:t>nsible toepassingen</w:t>
       </w:r>
-      <w:bookmarkEnd w:id="61"/>
+      <w:bookmarkEnd w:id="88"/>
     </w:p>
     <w:p>
       <w:pPr>
         <w:pStyle w:val="Heading3"/>
         <w:ind w:firstLine="708"/>
       </w:pPr>
-      <w:bookmarkStart w:id="62" w:name="_Toc104721406"/>
+      <w:bookmarkStart w:id="89" w:name="_Toc104721406"/>
       <w:r>
         <w:t>5</w:t>
       </w:r>
@@ -17884,7 +17995,7 @@
       <w:r>
         <w:t xml:space="preserve"> Provisioning</w:t>
       </w:r>
-      <w:bookmarkEnd w:id="62"/>
+      <w:bookmarkEnd w:id="89"/>
     </w:p>
     <w:p>
       <w:r>
@@ -18080,7 +18191,7 @@
         <w:pStyle w:val="Heading3"/>
         <w:ind w:firstLine="708"/>
       </w:pPr>
-      <w:bookmarkStart w:id="63" w:name="_Toc104721407"/>
+      <w:bookmarkStart w:id="90" w:name="_Toc104721407"/>
       <w:r>
         <w:t>5</w:t>
       </w:r>
@@ -18096,7 +18207,7 @@
       <w:r>
         <w:t xml:space="preserve"> Configuratie management</w:t>
       </w:r>
-      <w:bookmarkEnd w:id="63"/>
+      <w:bookmarkEnd w:id="90"/>
     </w:p>
     <w:p>
       <w:r>
@@ -18162,7 +18273,7 @@
         <w:pStyle w:val="Heading3"/>
         <w:ind w:firstLine="708"/>
       </w:pPr>
-      <w:bookmarkStart w:id="64" w:name="_Toc104721408"/>
+      <w:bookmarkStart w:id="91" w:name="_Toc104721408"/>
       <w:r>
         <w:lastRenderedPageBreak/>
         <w:t>5</w:t>
@@ -18188,7 +18299,7 @@
       <w:r>
         <w:t xml:space="preserve"> deployment</w:t>
       </w:r>
-      <w:bookmarkEnd w:id="64"/>
+      <w:bookmarkEnd w:id="91"/>
     </w:p>
     <w:p>
       <w:r>
@@ -18339,21 +18450,34 @@
                                 <w:lang w:val="en-GB"/>
                               </w:rPr>
                             </w:pPr>
-                            <w:bookmarkStart w:id="65" w:name="_Ref99127305"/>
-                            <w:bookmarkStart w:id="66" w:name="_Ref104379085"/>
-                            <w:bookmarkStart w:id="67" w:name="_Toc104721456"/>
+                            <w:bookmarkStart w:id="92" w:name="_Ref99127305"/>
+                            <w:bookmarkStart w:id="93" w:name="_Ref104379085"/>
+                            <w:bookmarkStart w:id="94" w:name="_Toc104721456"/>
                             <w:r>
                               <w:t xml:space="preserve">Figuur </w:t>
                             </w:r>
-                            <w:fldSimple w:instr=" SEQ Figuur \* ARABIC ">
-                              <w:r>
-                                <w:rPr>
-                                  <w:noProof/>
-                                </w:rPr>
-                                <w:t>13</w:t>
-                              </w:r>
-                            </w:fldSimple>
-                            <w:bookmarkEnd w:id="65"/>
+                            <w:r>
+                              <w:fldChar w:fldCharType="begin"/>
+                            </w:r>
+                            <w:r>
+                              <w:instrText xml:space="preserve"> SEQ Figuur \* ARABIC </w:instrText>
+                            </w:r>
+                            <w:r>
+                              <w:fldChar w:fldCharType="separate"/>
+                            </w:r>
+                            <w:r>
+                              <w:rPr>
+                                <w:noProof/>
+                              </w:rPr>
+                              <w:t>13</w:t>
+                            </w:r>
+                            <w:r>
+                              <w:rPr>
+                                <w:noProof/>
+                              </w:rPr>
+                              <w:fldChar w:fldCharType="end"/>
+                            </w:r>
+                            <w:bookmarkEnd w:id="92"/>
                             <w:r>
                               <w:t xml:space="preserve">: </w:t>
                             </w:r>
@@ -18399,8 +18523,8 @@
                                 </w:r>
                               </w:sdtContent>
                             </w:sdt>
-                            <w:bookmarkEnd w:id="66"/>
-                            <w:bookmarkEnd w:id="67"/>
+                            <w:bookmarkEnd w:id="93"/>
+                            <w:bookmarkEnd w:id="94"/>
                           </w:p>
                         </w:txbxContent>
                       </wps:txbx>
@@ -18966,7 +19090,7 @@
         <w:pStyle w:val="Heading2"/>
         <w:ind w:firstLine="360"/>
       </w:pPr>
-      <w:bookmarkStart w:id="68" w:name="_Toc104721409"/>
+      <w:bookmarkStart w:id="98" w:name="_Toc104721409"/>
       <w:r>
         <w:lastRenderedPageBreak/>
         <w:t>5</w:t>
@@ -18983,7 +19107,7 @@
       <w:r>
         <w:t xml:space="preserve"> delivery</w:t>
       </w:r>
-      <w:bookmarkEnd w:id="68"/>
+      <w:bookmarkEnd w:id="98"/>
     </w:p>
     <w:p>
       <w:r>
@@ -19281,7 +19405,7 @@
         <w:pStyle w:val="Heading2"/>
         <w:ind w:firstLine="360"/>
       </w:pPr>
-      <w:bookmarkStart w:id="69" w:name="_Toc104721410"/>
+      <w:bookmarkStart w:id="99" w:name="_Toc104721410"/>
       <w:r>
         <w:t>5</w:t>
       </w:r>
@@ -19291,7 +19415,7 @@
       <w:r>
         <w:t xml:space="preserve"> Ansible</w:t>
       </w:r>
-      <w:bookmarkEnd w:id="69"/>
+      <w:bookmarkEnd w:id="99"/>
     </w:p>
     <w:p>
       <w:pPr>
@@ -19674,12 +19798,12 @@
       <w:pPr>
         <w:pStyle w:val="Heading1"/>
       </w:pPr>
-      <w:bookmarkStart w:id="70" w:name="_Toc104721411"/>
+      <w:bookmarkStart w:id="100" w:name="_Toc104721411"/>
       <w:r>
         <w:lastRenderedPageBreak/>
         <w:t>6 Ansible scenario</w:t>
       </w:r>
-      <w:bookmarkEnd w:id="70"/>
+      <w:bookmarkEnd w:id="100"/>
     </w:p>
     <w:p>
       <w:r>
@@ -19818,24 +19942,40 @@
                                 <w:szCs w:val="22"/>
                               </w:rPr>
                             </w:pPr>
-                            <w:bookmarkStart w:id="71" w:name="_Ref104544840"/>
-                            <w:bookmarkStart w:id="72" w:name="_Toc104721457"/>
+                            <w:bookmarkStart w:id="101" w:name="_Ref104544840"/>
+                            <w:bookmarkStart w:id="102" w:name="_Toc104721457"/>
                             <w:r>
                               <w:t xml:space="preserve">Figuur </w:t>
                             </w:r>
-                            <w:fldSimple w:instr=" SEQ Figuur \* ARABIC ">
-                              <w:r>
-                                <w:rPr>
-                                  <w:noProof/>
-                                </w:rPr>
-                                <w:t>14</w:t>
-                              </w:r>
-                            </w:fldSimple>
+                            <w:r>
+                              <w:fldChar w:fldCharType="begin"/>
+                            </w:r>
+                            <w:r>
+                              <w:instrText xml:space="preserve"> </w:instrText>
+                            </w:r>
+                            <w:r>
+                              <w:instrText xml:space="preserve">SEQ Figuur \* ARABIC </w:instrText>
+                            </w:r>
+                            <w:r>
+                              <w:fldChar w:fldCharType="separate"/>
+                            </w:r>
+                            <w:r>
+                              <w:rPr>
+                                <w:noProof/>
+                              </w:rPr>
+                              <w:t>14</w:t>
+                            </w:r>
+                            <w:r>
+                              <w:rPr>
+                                <w:noProof/>
+                              </w:rPr>
+                              <w:fldChar w:fldCharType="end"/>
+                            </w:r>
                             <w:r>
                               <w:t>: Ansible scenario (alternatief)</w:t>
                             </w:r>
-                            <w:bookmarkEnd w:id="71"/>
-                            <w:bookmarkEnd w:id="72"/>
+                            <w:bookmarkEnd w:id="101"/>
+                            <w:bookmarkEnd w:id="102"/>
                           </w:p>
                         </w:txbxContent>
                       </wps:txbx>
@@ -19874,7 +20014,10 @@
                         <w:fldChar w:fldCharType="begin"/>
                       </w:r>
                       <w:r>
-                        <w:instrText xml:space="preserve"> SEQ Figuur \* ARABIC </w:instrText>
+                        <w:instrText xml:space="preserve"> </w:instrText>
+                      </w:r>
+                      <w:r>
+                        <w:instrText xml:space="preserve">SEQ Figuur \* ARABIC </w:instrText>
                       </w:r>
                       <w:r>
                         <w:fldChar w:fldCharType="separate"/>
@@ -20238,8 +20381,8 @@
       </w:r>
     </w:p>
     <w:p/>
-    <w:bookmarkStart w:id="73" w:name="_MON_1715165662"/>
-    <w:bookmarkEnd w:id="73"/>
+    <w:bookmarkStart w:id="105" w:name="_MON_1715165662"/>
+    <w:bookmarkEnd w:id="105"/>
     <w:p>
       <w:pPr>
         <w:keepNext/>
@@ -20253,11 +20396,11 @@
           <w:szCs w:val="48"/>
           <w:lang w:val="en-BE" w:eastAsia="en-GB"/>
         </w:rPr>
-        <w:object w:dxaOrig="9260" w:dyaOrig="5940" w14:anchorId="07871900">
-          <v:shape id="_x0000_i1028" type="#_x0000_t75" alt="" style="width:463pt;height:297pt;mso-width-percent:0;mso-height-percent:0;mso-width-percent:0;mso-height-percent:0" o:ole="">
+        <w:object w:dxaOrig="9260" w:dyaOrig="5940" w14:anchorId="44BC4692">
+          <v:shape id="_x0000_i1028" type="#_x0000_t75" alt="" style="width:463.45pt;height:297.15pt;mso-width-percent:0;mso-height-percent:0;mso-width-percent:0;mso-height-percent:0" o:ole="">
             <v:imagedata r:id="rId63" o:title=""/>
           </v:shape>
-          <o:OLEObject Type="Embed" ProgID="Word.Document.12" ShapeID="_x0000_i1028" DrawAspect="Content" ObjectID="_1715341500" r:id="rId64">
+          <o:OLEObject Type="Embed" ProgID="Word.Document.12" ShapeID="_x0000_i1028" DrawAspect="Content" ObjectID="_1715348611" r:id="rId64">
             <o:FieldCodes>\s</o:FieldCodes>
           </o:OLEObject>
         </w:object>
@@ -20267,8 +20410,8 @@
       <w:pPr>
         <w:pStyle w:val="Caption"/>
       </w:pPr>
-      <w:bookmarkStart w:id="74" w:name="_Ref104555889"/>
-      <w:bookmarkStart w:id="75" w:name="_Toc104721440"/>
+      <w:bookmarkStart w:id="106" w:name="_Ref104555889"/>
+      <w:bookmarkStart w:id="107" w:name="_Toc104721440"/>
       <w:r>
         <w:t xml:space="preserve">Codefragment </w:t>
       </w:r>
@@ -20332,8 +20475,8 @@
           </w:r>
         </w:sdtContent>
       </w:sdt>
-      <w:bookmarkEnd w:id="74"/>
-      <w:bookmarkEnd w:id="75"/>
+      <w:bookmarkEnd w:id="106"/>
+      <w:bookmarkEnd w:id="107"/>
     </w:p>
     <w:p>
       <w:r>
@@ -20357,14 +20500,14 @@
       <w:pPr>
         <w:pStyle w:val="Heading1"/>
       </w:pPr>
-      <w:bookmarkStart w:id="76" w:name="_Toc104721412"/>
+      <w:bookmarkStart w:id="108" w:name="_Toc104721412"/>
       <w:r>
         <w:t>7</w:t>
       </w:r>
       <w:r>
         <w:t xml:space="preserve"> API-calls</w:t>
       </w:r>
-      <w:bookmarkEnd w:id="76"/>
+      <w:bookmarkEnd w:id="108"/>
     </w:p>
     <w:p>
       <w:r>
@@ -20492,7 +20635,7 @@
         <w:pStyle w:val="Heading2"/>
         <w:ind w:firstLine="708"/>
       </w:pPr>
-      <w:bookmarkStart w:id="77" w:name="_Toc104721413"/>
+      <w:bookmarkStart w:id="109" w:name="_Toc104721413"/>
       <w:r>
         <w:lastRenderedPageBreak/>
         <w:t>7</w:t>
@@ -20500,7 +20643,7 @@
       <w:r>
         <w:t>.1 Opstelling</w:t>
       </w:r>
-      <w:bookmarkEnd w:id="77"/>
+      <w:bookmarkEnd w:id="109"/>
     </w:p>
     <w:p>
       <w:pPr>
@@ -20796,19 +20939,32 @@
                                 <w:szCs w:val="22"/>
                               </w:rPr>
                             </w:pPr>
-                            <w:bookmarkStart w:id="78" w:name="_Ref104411137"/>
-                            <w:bookmarkStart w:id="79" w:name="_Toc104721458"/>
+                            <w:bookmarkStart w:id="110" w:name="_Ref104411137"/>
+                            <w:bookmarkStart w:id="111" w:name="_Toc104721458"/>
                             <w:r>
                               <w:t xml:space="preserve">Figuur </w:t>
                             </w:r>
-                            <w:fldSimple w:instr=" SEQ Figuur \* ARABIC ">
-                              <w:r>
-                                <w:rPr>
-                                  <w:noProof/>
-                                </w:rPr>
-                                <w:t>15</w:t>
-                              </w:r>
-                            </w:fldSimple>
+                            <w:r>
+                              <w:fldChar w:fldCharType="begin"/>
+                            </w:r>
+                            <w:r>
+                              <w:instrText xml:space="preserve"> SEQ Figuur \* ARABIC </w:instrText>
+                            </w:r>
+                            <w:r>
+                              <w:fldChar w:fldCharType="separate"/>
+                            </w:r>
+                            <w:r>
+                              <w:rPr>
+                                <w:noProof/>
+                              </w:rPr>
+                              <w:t>15</w:t>
+                            </w:r>
+                            <w:r>
+                              <w:rPr>
+                                <w:noProof/>
+                              </w:rPr>
+                              <w:fldChar w:fldCharType="end"/>
+                            </w:r>
                             <w:r>
                               <w:t xml:space="preserve">: Basis opstelling </w:t>
                             </w:r>
@@ -20821,8 +20977,8 @@
                             <w:r>
                               <w:t>o)</w:t>
                             </w:r>
-                            <w:bookmarkEnd w:id="78"/>
-                            <w:bookmarkEnd w:id="79"/>
+                            <w:bookmarkEnd w:id="110"/>
+                            <w:bookmarkEnd w:id="111"/>
                           </w:p>
                         </w:txbxContent>
                       </wps:txbx>
@@ -20909,7 +21065,7 @@
         <w:pStyle w:val="Heading2"/>
         <w:ind w:firstLine="708"/>
       </w:pPr>
-      <w:bookmarkStart w:id="80" w:name="_Toc104721414"/>
+      <w:bookmarkStart w:id="114" w:name="_Toc104721414"/>
       <w:r>
         <w:lastRenderedPageBreak/>
         <w:t>7.2</w:t>
@@ -20929,7 +21085,7 @@
       <w:r>
         <w:t>omgevingen</w:t>
       </w:r>
-      <w:bookmarkEnd w:id="80"/>
+      <w:bookmarkEnd w:id="114"/>
     </w:p>
     <w:p>
       <w:r>
@@ -21051,24 +21207,37 @@
                                 <w:sz w:val="20"/>
                               </w:rPr>
                             </w:pPr>
-                            <w:bookmarkStart w:id="81" w:name="_Ref103418716"/>
-                            <w:bookmarkStart w:id="82" w:name="_Ref103419282"/>
-                            <w:bookmarkStart w:id="83" w:name="_Toc104721459"/>
+                            <w:bookmarkStart w:id="115" w:name="_Ref103418716"/>
+                            <w:bookmarkStart w:id="116" w:name="_Ref103419282"/>
+                            <w:bookmarkStart w:id="117" w:name="_Toc104721459"/>
                             <w:r>
                               <w:t xml:space="preserve">Figuur </w:t>
                             </w:r>
-                            <w:fldSimple w:instr=" SEQ Figuur \* ARABIC ">
-                              <w:r>
-                                <w:rPr>
-                                  <w:noProof/>
-                                </w:rPr>
-                                <w:t>16</w:t>
-                              </w:r>
-                            </w:fldSimple>
+                            <w:r>
+                              <w:fldChar w:fldCharType="begin"/>
+                            </w:r>
+                            <w:r>
+                              <w:instrText xml:space="preserve"> SEQ Figuur \* ARABIC </w:instrText>
+                            </w:r>
+                            <w:r>
+                              <w:fldChar w:fldCharType="separate"/>
+                            </w:r>
+                            <w:r>
+                              <w:rPr>
+                                <w:noProof/>
+                              </w:rPr>
+                              <w:t>16</w:t>
+                            </w:r>
+                            <w:r>
+                              <w:rPr>
+                                <w:noProof/>
+                              </w:rPr>
+                              <w:fldChar w:fldCharType="end"/>
+                            </w:r>
                             <w:r>
                               <w:t>: Python virtuele omgevingen visueel voorbeeld</w:t>
                             </w:r>
-                            <w:bookmarkEnd w:id="81"/>
+                            <w:bookmarkEnd w:id="115"/>
                             <w:sdt>
                               <w:sdtPr>
                                 <w:id w:val="-1622064408"/>
@@ -21102,8 +21271,8 @@
                                 </w:r>
                               </w:sdtContent>
                             </w:sdt>
-                            <w:bookmarkEnd w:id="82"/>
-                            <w:bookmarkEnd w:id="83"/>
+                            <w:bookmarkEnd w:id="116"/>
+                            <w:bookmarkEnd w:id="117"/>
                           </w:p>
                         </w:txbxContent>
                       </wps:txbx>
@@ -21382,7 +21551,7 @@
         <w:pStyle w:val="Heading2"/>
         <w:ind w:firstLine="708"/>
       </w:pPr>
-      <w:bookmarkStart w:id="84" w:name="_Toc104721415"/>
+      <w:bookmarkStart w:id="121" w:name="_Toc104721415"/>
       <w:r>
         <w:t>7</w:t>
       </w:r>
@@ -21395,7 +21564,7 @@
       <w:r>
         <w:t xml:space="preserve"> Voordelen Python virtuele omgevingen</w:t>
       </w:r>
-      <w:bookmarkEnd w:id="84"/>
+      <w:bookmarkEnd w:id="121"/>
     </w:p>
     <w:p>
       <w:r>
@@ -21460,12 +21629,12 @@
         <w:rPr>
           <w:noProof/>
         </w:rPr>
-        <w:object w:dxaOrig="1440" w:dyaOrig="1440" w14:anchorId="3CB0E6C8">
+        <w:object w:dxaOrig="1440" w:dyaOrig="1440" w14:anchorId="4441B9CA">
           <v:shape id="_x0000_s2051" type="#_x0000_t75" alt="" style="position:absolute;margin-left:91.15pt;margin-top:87.75pt;width:254pt;height:296.2pt;z-index:251867136;mso-wrap-edited:f;mso-width-percent:0;mso-height-percent:0;mso-position-horizontal-relative:text;mso-position-vertical-relative:text;mso-width-percent:0;mso-height-percent:0">
             <v:imagedata r:id="rId67" o:title=""/>
             <w10:wrap type="topAndBottom"/>
           </v:shape>
-          <o:OLEObject Type="Embed" ProgID="Unknown" ShapeID="_x0000_s2051" DrawAspect="Content" ObjectID="_1715341503" r:id="rId68"/>
+          <o:OLEObject Type="Embed" ProgID="Unknown" ShapeID="_x0000_s2051" DrawAspect="Content" ObjectID="_1715348614" r:id="rId68"/>
         </w:object>
       </w:r>
       <w:r>
@@ -21518,25 +21687,38 @@
                                 <w:szCs w:val="22"/>
                               </w:rPr>
                             </w:pPr>
-                            <w:bookmarkStart w:id="85" w:name="_Toc104721441"/>
+                            <w:bookmarkStart w:id="122" w:name="_Toc104721441"/>
                             <w:r>
                               <w:t xml:space="preserve">Codefragment </w:t>
                             </w:r>
-                            <w:fldSimple w:instr=" SEQ Codefragment \* ARABIC ">
-                              <w:r>
-                                <w:rPr>
-                                  <w:noProof/>
-                                </w:rPr>
-                                <w:t>7</w:t>
-                              </w:r>
-                            </w:fldSimple>
+                            <w:r>
+                              <w:fldChar w:fldCharType="begin"/>
+                            </w:r>
+                            <w:r>
+                              <w:instrText xml:space="preserve"> SEQ Codefragment \* ARABIC </w:instrText>
+                            </w:r>
+                            <w:r>
+                              <w:fldChar w:fldCharType="separate"/>
+                            </w:r>
+                            <w:r>
+                              <w:rPr>
+                                <w:noProof/>
+                              </w:rPr>
+                              <w:t>7</w:t>
+                            </w:r>
+                            <w:r>
+                              <w:rPr>
+                                <w:noProof/>
+                              </w:rPr>
+                              <w:fldChar w:fldCharType="end"/>
+                            </w:r>
                             <w:r>
                               <w:t xml:space="preserve">: </w:t>
                             </w:r>
                             <w:r>
                               <w:t>Folder structuur virtuele omgeving</w:t>
                             </w:r>
-                            <w:bookmarkEnd w:id="85"/>
+                            <w:bookmarkEnd w:id="122"/>
                           </w:p>
                         </w:txbxContent>
                       </wps:txbx>
@@ -21560,11 +21742,7 @@
           </mc:Choice>
           <mc:Fallback>
             <w:pict>
-              <v:shapetype w14:anchorId="792B25FE" id="_x0000_t202" coordsize="21600,21600" o:spt="202" path="m,l,21600r21600,l21600,xe">
-                <v:stroke joinstyle="miter"/>
-                <v:path gradientshapeok="t" o:connecttype="rect"/>
-              </v:shapetype>
-              <v:shape id="Text Box 73" o:spid="_x0000_s1047" type="#_x0000_t202" style="position:absolute;margin-left:91.15pt;margin-top:390.05pt;width:254pt;height:26pt;z-index:251869184;visibility:visible;mso-wrap-style:square;mso-width-percent:0;mso-height-percent:0;mso-wrap-distance-left:9pt;mso-wrap-distance-top:0;mso-wrap-distance-right:9pt;mso-wrap-distance-bottom:0;mso-position-horizontal:absolute;mso-position-horizontal-relative:text;mso-position-vertical:absolute;mso-position-vertical-relative:text;mso-width-percent:0;mso-height-percent:0;mso-width-relative:margin;mso-height-relative:margin;v-text-anchor:top" o:gfxdata="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" stroked="f">
+              <v:shape w14:anchorId="792B25FE" id="Text Box 73" o:spid="_x0000_s1047" type="#_x0000_t202" style="position:absolute;margin-left:91.15pt;margin-top:390.05pt;width:254pt;height:26pt;z-index:251869184;visibility:visible;mso-wrap-style:square;mso-width-percent:0;mso-height-percent:0;mso-wrap-distance-left:9pt;mso-wrap-distance-top:0;mso-wrap-distance-right:9pt;mso-wrap-distance-bottom:0;mso-position-horizontal:absolute;mso-position-horizontal-relative:text;mso-position-vertical:absolute;mso-position-vertical-relative:text;mso-width-percent:0;mso-height-percent:0;mso-width-relative:margin;mso-height-relative:margin;v-text-anchor:top" o:gfxdata="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" stroked="f">
                 <v:textbox inset="0,0,0,0">
                   <w:txbxContent>
                     <w:p>
@@ -21576,25 +21754,38 @@
                           <w:szCs w:val="22"/>
                         </w:rPr>
                       </w:pPr>
-                      <w:bookmarkStart w:id="86" w:name="_Toc104721441"/>
+                      <w:bookmarkStart w:id="123" w:name="_Toc104721441"/>
                       <w:r>
                         <w:t xml:space="preserve">Codefragment </w:t>
                       </w:r>
-                      <w:fldSimple w:instr=" SEQ Codefragment \* ARABIC ">
-                        <w:r>
-                          <w:rPr>
-                            <w:noProof/>
-                          </w:rPr>
-                          <w:t>7</w:t>
-                        </w:r>
-                      </w:fldSimple>
+                      <w:r>
+                        <w:fldChar w:fldCharType="begin"/>
+                      </w:r>
+                      <w:r>
+                        <w:instrText xml:space="preserve"> SEQ Codefragment \* ARABIC </w:instrText>
+                      </w:r>
+                      <w:r>
+                        <w:fldChar w:fldCharType="separate"/>
+                      </w:r>
+                      <w:r>
+                        <w:rPr>
+                          <w:noProof/>
+                        </w:rPr>
+                        <w:t>7</w:t>
+                      </w:r>
+                      <w:r>
+                        <w:rPr>
+                          <w:noProof/>
+                        </w:rPr>
+                        <w:fldChar w:fldCharType="end"/>
+                      </w:r>
                       <w:r>
                         <w:t xml:space="preserve">: </w:t>
                       </w:r>
                       <w:r>
                         <w:t>Folder structuur virtuele omgeving</w:t>
                       </w:r>
-                      <w:bookmarkEnd w:id="86"/>
+                      <w:bookmarkEnd w:id="123"/>
                     </w:p>
                   </w:txbxContent>
                 </v:textbox>
@@ -21666,7 +21857,7 @@
       <w:pPr>
         <w:pStyle w:val="Heading1"/>
       </w:pPr>
-      <w:bookmarkStart w:id="87" w:name="_Toc104721416"/>
+      <w:bookmarkStart w:id="124" w:name="_Toc104721416"/>
       <w:r>
         <w:lastRenderedPageBreak/>
         <w:t xml:space="preserve">8 </w:t>
@@ -21677,7 +21868,7 @@
       <w:r>
         <w:t>ontinuous delivery</w:t>
       </w:r>
-      <w:bookmarkEnd w:id="87"/>
+      <w:bookmarkEnd w:id="124"/>
     </w:p>
     <w:p>
       <w:r>
@@ -21734,7 +21925,7 @@
         <w:pStyle w:val="Heading2"/>
         <w:ind w:firstLine="708"/>
       </w:pPr>
-      <w:bookmarkStart w:id="88" w:name="_Toc104721417"/>
+      <w:bookmarkStart w:id="125" w:name="_Toc104721417"/>
       <w:r>
         <w:t>8</w:t>
       </w:r>
@@ -21747,7 +21938,7 @@
       <w:r>
         <w:t>Jenkins</w:t>
       </w:r>
-      <w:bookmarkEnd w:id="88"/>
+      <w:bookmarkEnd w:id="125"/>
     </w:p>
     <w:p>
       <w:pPr>
@@ -22196,19 +22387,32 @@
                                 <w:sz w:val="20"/>
                               </w:rPr>
                             </w:pPr>
-                            <w:bookmarkStart w:id="89" w:name="_Ref103508571"/>
-                            <w:bookmarkStart w:id="90" w:name="_Toc104721460"/>
+                            <w:bookmarkStart w:id="126" w:name="_Ref103508571"/>
+                            <w:bookmarkStart w:id="127" w:name="_Toc104721460"/>
                             <w:r>
                               <w:t xml:space="preserve">Figuur </w:t>
                             </w:r>
-                            <w:fldSimple w:instr=" SEQ Figuur \* ARABIC ">
-                              <w:r>
-                                <w:rPr>
-                                  <w:noProof/>
-                                </w:rPr>
-                                <w:t>17</w:t>
-                              </w:r>
-                            </w:fldSimple>
+                            <w:r>
+                              <w:fldChar w:fldCharType="begin"/>
+                            </w:r>
+                            <w:r>
+                              <w:instrText xml:space="preserve"> SEQ Figuur \* ARABIC </w:instrText>
+                            </w:r>
+                            <w:r>
+                              <w:fldChar w:fldCharType="separate"/>
+                            </w:r>
+                            <w:r>
+                              <w:rPr>
+                                <w:noProof/>
+                              </w:rPr>
+                              <w:t>17</w:t>
+                            </w:r>
+                            <w:r>
+                              <w:rPr>
+                                <w:noProof/>
+                              </w:rPr>
+                              <w:fldChar w:fldCharType="end"/>
+                            </w:r>
                             <w:r>
                               <w:t>: Jenkins master-slave architectuur</w:t>
                             </w:r>
@@ -22245,8 +22449,8 @@
                                 </w:r>
                               </w:sdtContent>
                             </w:sdt>
-                            <w:bookmarkEnd w:id="89"/>
-                            <w:bookmarkEnd w:id="90"/>
+                            <w:bookmarkEnd w:id="126"/>
+                            <w:bookmarkEnd w:id="127"/>
                           </w:p>
                         </w:txbxContent>
                       </wps:txbx>
@@ -22779,18 +22983,31 @@
                                 <w:sz w:val="20"/>
                               </w:rPr>
                             </w:pPr>
-                            <w:bookmarkStart w:id="91" w:name="_Toc104721461"/>
+                            <w:bookmarkStart w:id="130" w:name="_Toc104721461"/>
                             <w:r>
                               <w:t xml:space="preserve">Figuur </w:t>
                             </w:r>
-                            <w:fldSimple w:instr=" SEQ Figuur \* ARABIC ">
-                              <w:r>
-                                <w:rPr>
-                                  <w:noProof/>
-                                </w:rPr>
-                                <w:t>18</w:t>
-                              </w:r>
-                            </w:fldSimple>
+                            <w:r>
+                              <w:fldChar w:fldCharType="begin"/>
+                            </w:r>
+                            <w:r>
+                              <w:instrText xml:space="preserve"> SEQ Figuur \* ARABIC </w:instrText>
+                            </w:r>
+                            <w:r>
+                              <w:fldChar w:fldCharType="separate"/>
+                            </w:r>
+                            <w:r>
+                              <w:rPr>
+                                <w:noProof/>
+                              </w:rPr>
+                              <w:t>18</w:t>
+                            </w:r>
+                            <w:r>
+                              <w:rPr>
+                                <w:noProof/>
+                              </w:rPr>
+                              <w:fldChar w:fldCharType="end"/>
+                            </w:r>
                             <w:r>
                               <w:t>: Jenkins visuele werking</w:t>
                             </w:r>
@@ -22827,7 +23044,7 @@
                                 </w:r>
                               </w:sdtContent>
                             </w:sdt>
-                            <w:bookmarkEnd w:id="91"/>
+                            <w:bookmarkEnd w:id="130"/>
                           </w:p>
                         </w:txbxContent>
                       </wps:txbx>
@@ -22936,7 +23153,7 @@
         <w:pStyle w:val="Heading2"/>
         <w:ind w:firstLine="708"/>
       </w:pPr>
-      <w:bookmarkStart w:id="92" w:name="_Toc104721418"/>
+      <w:bookmarkStart w:id="132" w:name="_Toc104721418"/>
       <w:r>
         <w:lastRenderedPageBreak/>
         <w:t>8</w:t>
@@ -22953,7 +23170,7 @@
       <w:r>
         <w:t>minimumvoorwaarden</w:t>
       </w:r>
-      <w:bookmarkEnd w:id="92"/>
+      <w:bookmarkEnd w:id="132"/>
     </w:p>
     <w:p>
       <w:r>
@@ -23145,25 +23362,38 @@
         <w:pStyle w:val="Caption"/>
         <w:framePr w:hSpace="141" w:wrap="around" w:vAnchor="text" w:hAnchor="page" w:x="1435" w:y="712"/>
       </w:pPr>
-      <w:bookmarkStart w:id="93" w:name="_Toc104406463"/>
+      <w:bookmarkStart w:id="133" w:name="_Toc104406463"/>
       <w:r>
         <w:t xml:space="preserve">Tabel </w:t>
       </w:r>
-      <w:fldSimple w:instr=" SEQ Tabel \* ARABIC ">
-        <w:r>
-          <w:rPr>
-            <w:noProof/>
-          </w:rPr>
-          <w:t>1</w:t>
-        </w:r>
-      </w:fldSimple>
+      <w:r>
+        <w:fldChar w:fldCharType="begin"/>
+      </w:r>
+      <w:r>
+        <w:instrText xml:space="preserve"> SEQ Tabel \* ARABIC </w:instrText>
+      </w:r>
+      <w:r>
+        <w:fldChar w:fldCharType="separate"/>
+      </w:r>
+      <w:r>
+        <w:rPr>
+          <w:noProof/>
+        </w:rPr>
+        <w:t>1</w:t>
+      </w:r>
+      <w:r>
+        <w:rPr>
+          <w:noProof/>
+        </w:rPr>
+        <w:fldChar w:fldCharType="end"/>
+      </w:r>
       <w:r>
         <w:t xml:space="preserve">: </w:t>
       </w:r>
       <w:r>
         <w:t>Jenkins minimum hardware voorwaarden</w:t>
       </w:r>
-      <w:bookmarkEnd w:id="93"/>
+      <w:bookmarkEnd w:id="133"/>
     </w:p>
     <w:p/>
     <w:p/>
@@ -23568,8 +23798,8 @@
         <w:pStyle w:val="Caption"/>
         <w:keepNext/>
       </w:pPr>
-      <w:bookmarkStart w:id="94" w:name="_Ref103438413"/>
-      <w:bookmarkStart w:id="95" w:name="_Toc104406464"/>
+      <w:bookmarkStart w:id="134" w:name="_Ref103438413"/>
+      <w:bookmarkStart w:id="135" w:name="_Toc104406464"/>
       <w:r>
         <w:t xml:space="preserve">Tabel </w:t>
       </w:r>
@@ -23597,7 +23827,7 @@
       <w:r>
         <w:t>: Jenkins minimumsoftware voorwaarden</w:t>
       </w:r>
-      <w:bookmarkEnd w:id="94"/>
+      <w:bookmarkEnd w:id="134"/>
       <w:sdt>
         <w:sdtPr>
           <w:id w:val="-444234611"/>
@@ -23631,7 +23861,7 @@
           </w:r>
         </w:sdtContent>
       </w:sdt>
-      <w:bookmarkEnd w:id="95"/>
+      <w:bookmarkEnd w:id="135"/>
     </w:p>
     <w:p/>
     <w:p>
@@ -23734,7 +23964,7 @@
       <w:pPr>
         <w:ind w:firstLine="708"/>
       </w:pPr>
-      <w:bookmarkStart w:id="96" w:name="_Toc104721419"/>
+      <w:bookmarkStart w:id="136" w:name="_Toc104721419"/>
       <w:r>
         <w:rPr>
           <w:rStyle w:val="Heading2Char"/>
@@ -23759,7 +23989,7 @@
         </w:rPr>
         <w:t xml:space="preserve"> Jenkins best practices</w:t>
       </w:r>
-      <w:bookmarkEnd w:id="96"/>
+      <w:bookmarkEnd w:id="136"/>
     </w:p>
     <w:p>
       <w:r>
@@ -24015,7 +24245,7 @@
       <w:pPr>
         <w:pStyle w:val="Heading1"/>
       </w:pPr>
-      <w:bookmarkStart w:id="97" w:name="_Toc104721420"/>
+      <w:bookmarkStart w:id="137" w:name="_Toc104721420"/>
       <w:r>
         <w:t xml:space="preserve">9 </w:t>
       </w:r>
@@ -24025,7 +24255,7 @@
       <w:r>
         <w:t>osting</w:t>
       </w:r>
-      <w:bookmarkEnd w:id="97"/>
+      <w:bookmarkEnd w:id="137"/>
     </w:p>
     <w:p>
       <w:r>
@@ -24196,27 +24426,40 @@
                                 <w:szCs w:val="22"/>
                               </w:rPr>
                             </w:pPr>
-                            <w:bookmarkStart w:id="98" w:name="_Ref104640312"/>
-                            <w:bookmarkStart w:id="99" w:name="_Toc104721462"/>
+                            <w:bookmarkStart w:id="138" w:name="_Ref104640312"/>
+                            <w:bookmarkStart w:id="139" w:name="_Toc104721462"/>
                             <w:r>
                               <w:t xml:space="preserve">Figuur </w:t>
                             </w:r>
-                            <w:fldSimple w:instr=" SEQ Figuur \* ARABIC ">
-                              <w:r>
-                                <w:rPr>
-                                  <w:noProof/>
-                                </w:rPr>
-                                <w:t>19</w:t>
-                              </w:r>
-                            </w:fldSimple>
+                            <w:r>
+                              <w:fldChar w:fldCharType="begin"/>
+                            </w:r>
+                            <w:r>
+                              <w:instrText xml:space="preserve"> SEQ Figuur \* ARABIC </w:instrText>
+                            </w:r>
+                            <w:r>
+                              <w:fldChar w:fldCharType="separate"/>
+                            </w:r>
+                            <w:r>
+                              <w:rPr>
+                                <w:noProof/>
+                              </w:rPr>
+                              <w:t>19</w:t>
+                            </w:r>
+                            <w:r>
+                              <w:rPr>
+                                <w:noProof/>
+                              </w:rPr>
+                              <w:fldChar w:fldCharType="end"/>
+                            </w:r>
                             <w:r>
                               <w:t>: Werking Django development</w:t>
                             </w:r>
                             <w:r>
                               <w:t xml:space="preserve"> hosting</w:t>
                             </w:r>
-                            <w:bookmarkEnd w:id="98"/>
-                            <w:bookmarkEnd w:id="99"/>
+                            <w:bookmarkEnd w:id="138"/>
+                            <w:bookmarkEnd w:id="139"/>
                           </w:p>
                         </w:txbxContent>
                       </wps:txbx>
@@ -24610,24 +24853,37 @@
                                 <w:szCs w:val="22"/>
                               </w:rPr>
                             </w:pPr>
-                            <w:bookmarkStart w:id="100" w:name="_Ref104657189"/>
-                            <w:bookmarkStart w:id="101" w:name="_Toc104721463"/>
+                            <w:bookmarkStart w:id="142" w:name="_Ref104657189"/>
+                            <w:bookmarkStart w:id="143" w:name="_Toc104721463"/>
                             <w:r>
                               <w:t xml:space="preserve">Figuur </w:t>
                             </w:r>
-                            <w:fldSimple w:instr=" SEQ Figuur \* ARABIC ">
-                              <w:r>
-                                <w:rPr>
-                                  <w:noProof/>
-                                </w:rPr>
-                                <w:t>20</w:t>
-                              </w:r>
-                            </w:fldSimple>
+                            <w:r>
+                              <w:fldChar w:fldCharType="begin"/>
+                            </w:r>
+                            <w:r>
+                              <w:instrText xml:space="preserve"> SEQ Figuur \* ARABIC </w:instrText>
+                            </w:r>
+                            <w:r>
+                              <w:fldChar w:fldCharType="separate"/>
+                            </w:r>
+                            <w:r>
+                              <w:rPr>
+                                <w:noProof/>
+                              </w:rPr>
+                              <w:t>20</w:t>
+                            </w:r>
+                            <w:r>
+                              <w:rPr>
+                                <w:noProof/>
+                              </w:rPr>
+                              <w:fldChar w:fldCharType="end"/>
+                            </w:r>
                             <w:r>
                               <w:t>: Werking services voor hosting in productie</w:t>
                             </w:r>
-                            <w:bookmarkEnd w:id="100"/>
-                            <w:bookmarkEnd w:id="101"/>
+                            <w:bookmarkEnd w:id="142"/>
+                            <w:bookmarkEnd w:id="143"/>
                           </w:p>
                         </w:txbxContent>
                       </wps:txbx>
@@ -24746,25 +25002,38 @@
                                 <w:szCs w:val="22"/>
                               </w:rPr>
                             </w:pPr>
-                            <w:bookmarkStart w:id="102" w:name="_Toc104721442"/>
+                            <w:bookmarkStart w:id="146" w:name="_Toc104721442"/>
                             <w:r>
                               <w:t xml:space="preserve">Codefragment </w:t>
                             </w:r>
-                            <w:fldSimple w:instr=" SEQ Codefragment \* ARABIC ">
-                              <w:r>
-                                <w:rPr>
-                                  <w:noProof/>
-                                </w:rPr>
-                                <w:t>8</w:t>
-                              </w:r>
-                            </w:fldSimple>
+                            <w:r>
+                              <w:fldChar w:fldCharType="begin"/>
+                            </w:r>
+                            <w:r>
+                              <w:instrText xml:space="preserve"> SEQ Codefragment \* ARABIC </w:instrText>
+                            </w:r>
+                            <w:r>
+                              <w:fldChar w:fldCharType="separate"/>
+                            </w:r>
+                            <w:r>
+                              <w:rPr>
+                                <w:noProof/>
+                              </w:rPr>
+                              <w:t>8</w:t>
+                            </w:r>
+                            <w:r>
+                              <w:rPr>
+                                <w:noProof/>
+                              </w:rPr>
+                              <w:fldChar w:fldCharType="end"/>
+                            </w:r>
                             <w:r>
                               <w:t xml:space="preserve">: </w:t>
                             </w:r>
                             <w:r>
                               <w:t>Voorbeeld Gunicorn "bind" commando</w:t>
                             </w:r>
-                            <w:bookmarkEnd w:id="102"/>
+                            <w:bookmarkEnd w:id="146"/>
                           </w:p>
                         </w:txbxContent>
                       </wps:txbx>
@@ -24839,12 +25108,12 @@
         <w:rPr>
           <w:noProof/>
         </w:rPr>
-        <w:object w:dxaOrig="1440" w:dyaOrig="1440" w14:anchorId="39850D61">
+        <w:object w:dxaOrig="1440" w:dyaOrig="1440" w14:anchorId="44CEA243">
           <v:shape id="_x0000_s2050" type="#_x0000_t75" alt="" style="position:absolute;margin-left:0;margin-top:124.55pt;width:463pt;height:17pt;z-index:251881472;mso-wrap-edited:f;mso-width-percent:0;mso-height-percent:0;mso-position-horizontal-relative:text;mso-position-vertical-relative:text;mso-width-percent:0;mso-height-percent:0">
             <v:imagedata r:id="rId77" o:title=""/>
             <w10:wrap type="topAndBottom"/>
           </v:shape>
-          <o:OLEObject Type="Embed" ProgID="Word.Document.12" ShapeID="_x0000_s2050" DrawAspect="Content" ObjectID="_1715341502" r:id="rId78">
+          <o:OLEObject Type="Embed" ProgID="Word.Document.12" ShapeID="_x0000_s2050" DrawAspect="Content" ObjectID="_1715348613" r:id="rId78">
             <o:FieldCodes>\s</o:FieldCodes>
           </o:OLEObject>
         </w:object>
@@ -25092,17 +25361,17 @@
       <w:r>
         <w:t xml:space="preserve"> </w:t>
       </w:r>
-      <w:bookmarkStart w:id="103" w:name="_MON_1715282499"/>
-      <w:bookmarkEnd w:id="103"/>
+      <w:bookmarkStart w:id="148" w:name="_MON_1715282499"/>
+      <w:bookmarkEnd w:id="148"/>
       <w:r>
         <w:rPr>
           <w:noProof/>
         </w:rPr>
-        <w:object w:dxaOrig="9260" w:dyaOrig="3320" w14:anchorId="125302F2">
-          <v:shape id="_x0000_i1025" type="#_x0000_t75" alt="" style="width:463pt;height:166pt;mso-width-percent:0;mso-height-percent:0;mso-width-percent:0;mso-height-percent:0" o:ole="">
+        <w:object w:dxaOrig="9260" w:dyaOrig="3320" w14:anchorId="01E0E8FB">
+          <v:shape id="_x0000_i1025" type="#_x0000_t75" alt="" style="width:463.45pt;height:166.3pt;mso-width-percent:0;mso-height-percent:0;mso-width-percent:0;mso-height-percent:0" o:ole="">
             <v:imagedata r:id="rId79" o:title=""/>
           </v:shape>
-          <o:OLEObject Type="Embed" ProgID="Word.Document.12" ShapeID="_x0000_i1025" DrawAspect="Content" ObjectID="_1715341501" r:id="rId80">
+          <o:OLEObject Type="Embed" ProgID="Word.Document.12" ShapeID="_x0000_i1025" DrawAspect="Content" ObjectID="_1715348612" r:id="rId80">
             <o:FieldCodes>\s</o:FieldCodes>
           </o:OLEObject>
         </w:object>
@@ -25112,7 +25381,7 @@
       <w:pPr>
         <w:pStyle w:val="Caption"/>
       </w:pPr>
-      <w:bookmarkStart w:id="104" w:name="_Toc104721443"/>
+      <w:bookmarkStart w:id="149" w:name="_Toc104721443"/>
       <w:r>
         <w:t xml:space="preserve">Codefragment </w:t>
       </w:r>
@@ -25140,7 +25409,7 @@
       <w:r>
         <w:t>: Nginx "sites-available" applicatie config voorbeeld</w:t>
       </w:r>
-      <w:bookmarkEnd w:id="104"/>
+      <w:bookmarkEnd w:id="149"/>
     </w:p>
     <w:p>
       <w:r>
@@ -25215,7 +25484,7 @@
         <w:pStyle w:val="Heading2"/>
         <w:ind w:firstLine="708"/>
       </w:pPr>
-      <w:bookmarkStart w:id="105" w:name="_Toc104721421"/>
+      <w:bookmarkStart w:id="150" w:name="_Toc104721421"/>
       <w:r>
         <w:t xml:space="preserve">9.1 </w:t>
       </w:r>
@@ -25228,7 +25497,7 @@
       <w:r>
         <w:t>opstelling</w:t>
       </w:r>
-      <w:bookmarkEnd w:id="105"/>
+      <w:bookmarkEnd w:id="150"/>
     </w:p>
     <w:p>
       <w:r>
@@ -25457,24 +25726,37 @@
                                 <w:szCs w:val="22"/>
                               </w:rPr>
                             </w:pPr>
-                            <w:bookmarkStart w:id="106" w:name="_Ref104721352"/>
-                            <w:bookmarkStart w:id="107" w:name="_Toc104721464"/>
+                            <w:bookmarkStart w:id="151" w:name="_Ref104721352"/>
+                            <w:bookmarkStart w:id="152" w:name="_Toc104721464"/>
                             <w:r>
                               <w:t xml:space="preserve">Figuur </w:t>
                             </w:r>
-                            <w:fldSimple w:instr=" SEQ Figuur \* ARABIC ">
-                              <w:r>
-                                <w:rPr>
-                                  <w:noProof/>
-                                </w:rPr>
-                                <w:t>21</w:t>
-                              </w:r>
-                            </w:fldSimple>
+                            <w:r>
+                              <w:fldChar w:fldCharType="begin"/>
+                            </w:r>
+                            <w:r>
+                              <w:instrText xml:space="preserve"> SEQ Figuur \* ARABIC </w:instrText>
+                            </w:r>
+                            <w:r>
+                              <w:fldChar w:fldCharType="separate"/>
+                            </w:r>
+                            <w:r>
+                              <w:rPr>
+                                <w:noProof/>
+                              </w:rPr>
+                              <w:t>21</w:t>
+                            </w:r>
+                            <w:r>
+                              <w:rPr>
+                                <w:noProof/>
+                              </w:rPr>
+                              <w:fldChar w:fldCharType="end"/>
+                            </w:r>
                             <w:r>
                               <w:t>: Opstelling productie in "real-world" scenario</w:t>
                             </w:r>
-                            <w:bookmarkEnd w:id="106"/>
-                            <w:bookmarkEnd w:id="107"/>
+                            <w:bookmarkEnd w:id="151"/>
+                            <w:bookmarkEnd w:id="152"/>
                           </w:p>
                         </w:txbxContent>
                       </wps:txbx>
@@ -25620,214 +25902,142 @@
         <w:pStyle w:val="Heading2"/>
         <w:ind w:firstLine="708"/>
       </w:pPr>
-      <w:bookmarkStart w:id="108" w:name="_Toc104721422"/>
+      <w:bookmarkStart w:id="155" w:name="_Toc104721422"/>
       <w:r>
         <w:lastRenderedPageBreak/>
         <w:t>9.2 Volledige project structuur</w:t>
       </w:r>
-      <w:bookmarkEnd w:id="108"/>
-    </w:p>
-    <w:p>
-      <w:r>
-        <w:t>In voorgaand subhoofdstuk werdt duidelijk hoe een applicatie redudant kan worden gehost in productie omgeving.</w:t>
-      </w:r>
-      <w:r>
-        <w:br/>
-      </w:r>
-      <w:r>
-        <w:t xml:space="preserve">De volledige project structuur voor een productie </w:t>
-      </w:r>
-      <w:r>
-        <w:t>opstelling</w:t>
-      </w:r>
-      <w:r>
-        <w:t xml:space="preserve"> wordt </w:t>
-      </w:r>
-      <w:r>
-        <w:t>uiteindelijk</w:t>
-      </w:r>
-      <w:r>
-        <w:t xml:space="preserve"> als volgt beschouwd;</w:t>
-      </w:r>
-    </w:p>
-    <w:p/>
-    <w:p/>
-    <w:p/>
-    <w:p/>
-    <w:p/>
-    <w:p/>
-    <w:p>
-      <w:pPr>
-        <w:rPr>
-          <w:rFonts w:ascii="Times New Roman" w:eastAsia="Times New Roman" w:hAnsi="Times New Roman" w:cs="Times New Roman"/>
-          <w:sz w:val="24"/>
-          <w:szCs w:val="24"/>
-          <w:lang w:val="en-BE" w:eastAsia="en-GB"/>
-        </w:rPr>
-      </w:pPr>
-      <w:r>
-        <w:br/>
-      </w:r>
-      <w:r>
-        <w:br/>
-      </w:r>
-      <w:r>
-        <w:br/>
-      </w:r>
-      <w:r>
-        <w:br/>
-      </w:r>
-      <w:r>
-        <w:t>(Moet nog worden uitgewerkt)</w:t>
-      </w:r>
-    </w:p>
-    <w:p>
-      <w:pPr>
-        <w:pStyle w:val="ListParagraph"/>
-        <w:numPr>
-          <w:ilvl w:val="0"/>
-          <w:numId w:val="2"/>
-        </w:numPr>
-      </w:pPr>
-      <w:r>
-        <w:t>ESXi opstellen van VM’s</w:t>
-      </w:r>
-    </w:p>
-    <w:p>
-      <w:pPr>
-        <w:pStyle w:val="ListParagraph"/>
-        <w:numPr>
-          <w:ilvl w:val="0"/>
-          <w:numId w:val="2"/>
-        </w:numPr>
-      </w:pPr>
-      <w:r>
-        <w:t>Opstellen van virtuele omgeving</w:t>
-      </w:r>
-    </w:p>
-    <w:p>
-      <w:pPr>
-        <w:pStyle w:val="ListParagraph"/>
-        <w:numPr>
-          <w:ilvl w:val="0"/>
-          <w:numId w:val="2"/>
-        </w:numPr>
-      </w:pPr>
-      <w:r>
-        <w:t>Installeren/exporteren (pip freeze) van nodige packages</w:t>
-      </w:r>
-    </w:p>
-    <w:p>
-      <w:pPr>
-        <w:pStyle w:val="ListParagraph"/>
-        <w:numPr>
-          <w:ilvl w:val="0"/>
-          <w:numId w:val="2"/>
-        </w:numPr>
-      </w:pPr>
-      <w:r>
-        <w:t>Jenkins opstelling/piplines</w:t>
-      </w:r>
-    </w:p>
-    <w:p>
-      <w:pPr>
-        <w:pStyle w:val="ListParagraph"/>
-        <w:numPr>
-          <w:ilvl w:val="0"/>
-          <w:numId w:val="2"/>
-        </w:numPr>
-      </w:pPr>
-      <w:r>
-        <w:t>Opstelling Django project (structuur/connecties)</w:t>
-      </w:r>
-    </w:p>
-    <w:p/>
-    <w:p>
-      <w:r>
-        <w:t>Hoe kan dit platform meerdere malen gaan opstellen op andere locaties</w:t>
-      </w:r>
-      <w:r>
-        <w:t xml:space="preserve"> en de configuratie automatiseren</w:t>
-      </w:r>
-      <w:r>
-        <w:t>?</w:t>
-      </w:r>
-      <w:r>
-        <w:t xml:space="preserve"> Is dat mogelijk met Ansible</w:t>
-      </w:r>
-      <w:r>
-        <w:t xml:space="preserve"> en</w:t>
-      </w:r>
-      <w:r>
-        <w:t xml:space="preserve"> w</w:t>
-      </w:r>
-      <w:r>
-        <w:t>at voor</w:t>
-      </w:r>
-      <w:r>
-        <w:t xml:space="preserve"> servers of services zijn </w:t>
-      </w:r>
-      <w:r>
-        <w:t>no</w:t>
-      </w:r>
-      <w:r>
-        <w:t>dig</w:t>
-      </w:r>
-      <w:r>
-        <w:t xml:space="preserve"> om een Django platform te lanceren?</w:t>
-      </w:r>
-      <w:r>
-        <w:t xml:space="preserve"> Hoe zal een service engineer verbinding kunnen maken met</w:t>
-      </w:r>
-      <w:r>
-        <w:t xml:space="preserve"> het platform</w:t>
-      </w:r>
-      <w:r>
-        <w:t xml:space="preserve"> (via VPN of andere manier)</w:t>
-      </w:r>
-      <w:r>
-        <w:t>?</w:t>
-      </w:r>
-    </w:p>
-    <w:p/>
-    <w:p/>
-    <w:p/>
-    <w:p>
-      <w:pPr>
-        <w:pStyle w:val="Heading2"/>
-        <w:ind w:firstLine="708"/>
-      </w:pPr>
-      <w:bookmarkStart w:id="109" w:name="_Toc104721423"/>
-      <w:r>
-        <w:lastRenderedPageBreak/>
-        <w:t>3.1 Netwerk diagram</w:t>
-      </w:r>
-      <w:bookmarkEnd w:id="109"/>
-    </w:p>
-    <w:p>
-      <w:pPr>
-        <w:rPr>
-          <w:color w:val="FF0000"/>
-        </w:rPr>
-      </w:pPr>
+      <w:bookmarkEnd w:id="155"/>
+    </w:p>
+    <w:p>
       <w:r>
         <w:rPr>
           <w:noProof/>
-          <w:color w:val="FF0000"/>
-        </w:rPr>
+        </w:rPr>
+        <mc:AlternateContent>
+          <mc:Choice Requires="wps">
+            <w:drawing>
+              <wp:anchor distT="0" distB="0" distL="114300" distR="114300" simplePos="0" relativeHeight="251891712" behindDoc="0" locked="0" layoutInCell="1" allowOverlap="1" wp14:anchorId="45551F76" wp14:editId="237090C9">
+                <wp:simplePos x="0" y="0"/>
+                <wp:positionH relativeFrom="column">
+                  <wp:posOffset>284480</wp:posOffset>
+                </wp:positionH>
+                <wp:positionV relativeFrom="paragraph">
+                  <wp:posOffset>8378190</wp:posOffset>
+                </wp:positionV>
+                <wp:extent cx="5042535" cy="635"/>
+                <wp:effectExtent l="0" t="0" r="0" b="12065"/>
+                <wp:wrapTopAndBottom/>
+                <wp:docPr id="119" name="Text Box 119"/>
+                <wp:cNvGraphicFramePr/>
+                <a:graphic xmlns:a="http://schemas.openxmlformats.org/drawingml/2006/main">
+                  <a:graphicData uri="http://schemas.microsoft.com/office/word/2010/wordprocessingShape">
+                    <wps:wsp>
+                      <wps:cNvSpPr txBox="1"/>
+                      <wps:spPr>
+                        <a:xfrm>
+                          <a:off x="0" y="0"/>
+                          <a:ext cx="5042535" cy="635"/>
+                        </a:xfrm>
+                        <a:prstGeom prst="rect">
+                          <a:avLst/>
+                        </a:prstGeom>
+                        <a:solidFill>
+                          <a:prstClr val="white"/>
+                        </a:solidFill>
+                        <a:ln>
+                          <a:noFill/>
+                        </a:ln>
+                      </wps:spPr>
+                      <wps:txbx>
+                        <w:txbxContent>
+                          <w:p>
+                            <w:pPr>
+                              <w:pStyle w:val="Caption"/>
+                              <w:rPr>
+                                <w:sz w:val="20"/>
+                                <w:szCs w:val="22"/>
+                              </w:rPr>
+                            </w:pPr>
+                            <w:r>
+                              <w:t xml:space="preserve">Figuur </w:t>
+                            </w:r>
+                            <w:fldSimple w:instr=" SEQ Figuur \* ARABIC ">
+                              <w:r>
+                                <w:rPr>
+                                  <w:noProof/>
+                                </w:rPr>
+                                <w:t>22</w:t>
+                              </w:r>
+                            </w:fldSimple>
+                            <w:r>
+                              <w:t>: Overzicht volledige infrastructuur opstelling</w:t>
+                            </w:r>
+                          </w:p>
+                        </w:txbxContent>
+                      </wps:txbx>
+                      <wps:bodyPr rot="0" spcFirstLastPara="0" vertOverflow="overflow" horzOverflow="overflow" vert="horz" wrap="square" lIns="0" tIns="0" rIns="0" bIns="0" numCol="1" spcCol="0" rtlCol="0" fromWordArt="0" anchor="t" anchorCtr="0" forceAA="0" compatLnSpc="1">
+                        <a:prstTxWarp prst="textNoShape">
+                          <a:avLst/>
+                        </a:prstTxWarp>
+                        <a:spAutoFit/>
+                      </wps:bodyPr>
+                    </wps:wsp>
+                  </a:graphicData>
+                </a:graphic>
+              </wp:anchor>
+            </w:drawing>
+          </mc:Choice>
+          <mc:Fallback>
+            <w:pict>
+              <v:shape w14:anchorId="45551F76" id="Text Box 119" o:spid="_x0000_s1054" type="#_x0000_t202" style="position:absolute;margin-left:22.4pt;margin-top:659.7pt;width:397.05pt;height:.05pt;z-index:251891712;visibility:visible;mso-wrap-style:square;mso-wrap-distance-left:9pt;mso-wrap-distance-top:0;mso-wrap-distance-right:9pt;mso-wrap-distance-bottom:0;mso-position-horizontal:absolute;mso-position-horizontal-relative:text;mso-position-vertical:absolute;mso-position-vertical-relative:text;v-text-anchor:top" o:gfxdata="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" stroked="f">
+                <v:textbox style="mso-fit-shape-to-text:t" inset="0,0,0,0">
+                  <w:txbxContent>
+                    <w:p>
+                      <w:pPr>
+                        <w:pStyle w:val="Caption"/>
+                        <w:rPr>
+                          <w:sz w:val="20"/>
+                          <w:szCs w:val="22"/>
+                        </w:rPr>
+                      </w:pPr>
+                      <w:r>
+                        <w:t xml:space="preserve">Figuur </w:t>
+                      </w:r>
+                      <w:fldSimple w:instr=" SEQ Figuur \* ARABIC ">
+                        <w:r>
+                          <w:rPr>
+                            <w:noProof/>
+                          </w:rPr>
+                          <w:t>22</w:t>
+                        </w:r>
+                      </w:fldSimple>
+                      <w:r>
+                        <w:t>: Overzicht volledige infrastructuur opstelling</w:t>
+                      </w:r>
+                    </w:p>
+                  </w:txbxContent>
+                </v:textbox>
+                <w10:wrap type="topAndBottom"/>
+              </v:shape>
+            </w:pict>
+          </mc:Fallback>
+        </mc:AlternateContent>
+      </w:r>
+      <w:r>
         <w:drawing>
-          <wp:anchor distT="0" distB="0" distL="114300" distR="114300" simplePos="0" relativeHeight="251856896" behindDoc="0" locked="0" layoutInCell="1" allowOverlap="1" wp14:anchorId="2B7F5A18" wp14:editId="4FB00AA2">
+          <wp:anchor distT="0" distB="0" distL="114300" distR="114300" simplePos="0" relativeHeight="251889664" behindDoc="0" locked="0" layoutInCell="1" allowOverlap="1" wp14:anchorId="0AE71E9E" wp14:editId="44AA1F0C">
             <wp:simplePos x="0" y="0"/>
-            <wp:positionH relativeFrom="margin">
-              <wp:posOffset>1824355</wp:posOffset>
+            <wp:positionH relativeFrom="column">
+              <wp:posOffset>284480</wp:posOffset>
             </wp:positionH>
             <wp:positionV relativeFrom="paragraph">
-              <wp:posOffset>2052666</wp:posOffset>
+              <wp:posOffset>2164080</wp:posOffset>
             </wp:positionV>
-            <wp:extent cx="1967865" cy="2688590"/>
-            <wp:effectExtent l="0" t="0" r="635" b="3810"/>
+            <wp:extent cx="5042535" cy="6207125"/>
+            <wp:effectExtent l="0" t="0" r="0" b="3175"/>
             <wp:wrapTopAndBottom/>
-            <wp:docPr id="34" name="Afbeelding 34" descr="Diagram&#10;&#10;Description automatically generated"/>
+            <wp:docPr id="118" name="Picture 118" descr="Diagram&#10;&#10;Description automatically generated"/>
             <wp:cNvGraphicFramePr>
               <a:graphicFrameLocks xmlns:a="http://schemas.openxmlformats.org/drawingml/2006/main" noChangeAspect="1"/>
             </wp:cNvGraphicFramePr>
@@ -25835,11 +26045,11 @@
               <a:graphicData uri="http://schemas.openxmlformats.org/drawingml/2006/picture">
                 <pic:pic xmlns:pic="http://schemas.openxmlformats.org/drawingml/2006/picture">
                   <pic:nvPicPr>
-                    <pic:cNvPr id="34" name="Afbeelding 34" descr="Diagram&#10;&#10;Description automatically generated"/>
+                    <pic:cNvPr id="118" name="Picture 118" descr="Diagram&#10;&#10;Description automatically generated"/>
                     <pic:cNvPicPr/>
                   </pic:nvPicPr>
                   <pic:blipFill>
-                    <a:blip r:embed="rId82">
+                    <a:blip r:embed="rId82" cstate="print">
                       <a:extLst>
                         <a:ext uri="{28A0092B-C50C-407E-A947-70E740481C1C}">
                           <a14:useLocalDpi xmlns:a14="http://schemas.microsoft.com/office/drawing/2010/main" val="0"/>
@@ -25853,7 +26063,7 @@
                   <pic:spPr>
                     <a:xfrm>
                       <a:off x="0" y="0"/>
-                      <a:ext cx="1967865" cy="2688590"/>
+                      <a:ext cx="5042535" cy="6207125"/>
                     </a:xfrm>
                     <a:prstGeom prst="rect">
                       <a:avLst/>
@@ -25872,137 +26082,91 @@
         </w:drawing>
       </w:r>
       <w:r>
-        <w:rPr>
-          <w:color w:val="FF0000"/>
-        </w:rPr>
-        <w:t>Om het platform beschikbaar te maken naar de eindgebruiker moet dit ook toegankelijk zijn. Daarom is er een productieserver (Django-srv) in (</w:t>
-      </w:r>
-      <w:r>
-        <w:rPr>
-          <w:color w:val="FF0000"/>
-        </w:rPr>
-        <w:fldChar w:fldCharType="begin"/>
-      </w:r>
-      <w:r>
-        <w:rPr>
-          <w:color w:val="FF0000"/>
-        </w:rPr>
-        <w:instrText xml:space="preserve"> REF _Ref100751803 \h </w:instrText>
-      </w:r>
-      <w:r>
-        <w:rPr>
-          <w:color w:val="FF0000"/>
-        </w:rPr>
-      </w:r>
-      <w:r>
-        <w:rPr>
-          <w:color w:val="FF0000"/>
-        </w:rPr>
-        <w:fldChar w:fldCharType="separate"/>
-      </w:r>
-      <w:r>
-        <w:rPr>
-          <w:color w:val="FF0000"/>
-        </w:rPr>
-        <w:t xml:space="preserve">Figuur </w:t>
-      </w:r>
-      <w:r>
-        <w:rPr>
-          <w:noProof/>
-          <w:color w:val="FF0000"/>
-        </w:rPr>
-        <w:t>3</w:t>
-      </w:r>
-      <w:r>
-        <w:rPr>
-          <w:color w:val="FF0000"/>
-        </w:rPr>
-        <w:t>: Netwerk/hosting diagram</w:t>
-      </w:r>
-      <w:r>
-        <w:rPr>
-          <w:color w:val="FF0000"/>
-        </w:rPr>
-        <w:fldChar w:fldCharType="end"/>
-      </w:r>
-      <w:r>
-        <w:rPr>
-          <w:color w:val="FF0000"/>
-        </w:rPr>
-        <w:t>) aanwezig die het platform zal hosten. Productieversies worden aan de hand van een CI/CD-server (Jenkins-srv) getest en beschikbaar gemaakt. Op die manier kunnen werknemers en andere partners gebruik maken van het gerealiseerde platform/service. Het netwerk diagram (</w:t>
-      </w:r>
-      <w:r>
-        <w:rPr>
-          <w:color w:val="FF0000"/>
-        </w:rPr>
-        <w:fldChar w:fldCharType="begin"/>
-      </w:r>
-      <w:r>
-        <w:rPr>
-          <w:color w:val="FF0000"/>
-        </w:rPr>
-        <w:instrText xml:space="preserve"> REF _Ref100751803 \h </w:instrText>
-      </w:r>
-      <w:r>
-        <w:rPr>
-          <w:color w:val="FF0000"/>
-        </w:rPr>
-      </w:r>
-      <w:r>
-        <w:rPr>
-          <w:color w:val="FF0000"/>
-        </w:rPr>
-        <w:fldChar w:fldCharType="separate"/>
-      </w:r>
-      <w:r>
-        <w:rPr>
-          <w:color w:val="FF0000"/>
-        </w:rPr>
-        <w:t xml:space="preserve">Figuur </w:t>
-      </w:r>
-      <w:r>
-        <w:rPr>
-          <w:noProof/>
-          <w:color w:val="FF0000"/>
-        </w:rPr>
-        <w:t>3</w:t>
-      </w:r>
-      <w:r>
-        <w:rPr>
-          <w:color w:val="FF0000"/>
-        </w:rPr>
-        <w:t>: Netwerk/hosting diagram</w:t>
-      </w:r>
-      <w:r>
-        <w:rPr>
-          <w:color w:val="FF0000"/>
-        </w:rPr>
-        <w:fldChar w:fldCharType="end"/>
-      </w:r>
-      <w:r>
-        <w:rPr>
-          <w:color w:val="FF0000"/>
-        </w:rPr>
-        <w:t>) zal ook opnieuw een beter beeld geven van welke componenten samen werken. Omdat de toestellen in een labo omgeving zijn opgesteld zal er een VPN nodig zijn om het platform en beschikbare toestellen te consulteren. Na een aantal test fasen zal onderstaande opstelling later worden gerecreëerd in productieomgeving op voorziene infrastructuur van de opdrachtgever (bank).</w:t>
-      </w:r>
+        <w:t xml:space="preserve">In voorgaand subhoofdstuk werd duidelijk </w:t>
+      </w:r>
+      <w:r>
+        <w:t xml:space="preserve">wat de ideale opstelling is voor het hosten van </w:t>
+      </w:r>
+      <w:r>
+        <w:t>applicatie</w:t>
+      </w:r>
+      <w:r>
+        <w:t>(s) in een</w:t>
+      </w:r>
+      <w:r>
+        <w:t xml:space="preserve"> productieomgeving.</w:t>
+      </w:r>
+      <w:r>
+        <w:br/>
+        <w:t xml:space="preserve">Voor dit project wordt het ideale scenario ook nagestreefd enkel de redundante servers worden niet opgezet om complexiteit te reduceren. </w:t>
+      </w:r>
+      <w:r>
+        <w:t xml:space="preserve">In onderstaande figuur wordt duidelijk dat Jenkins alle ontwikkelaar(s) de mogelijkheid geeft om de applicatie steeds te verbeteren aan de hand van </w:t>
+      </w:r>
+      <w:r>
+        <w:t xml:space="preserve">de vooropgestelde </w:t>
+      </w:r>
+      <w:r>
+        <w:t>CI/CD</w:t>
+      </w:r>
+      <w:r>
+        <w:t>-configuratie</w:t>
+      </w:r>
+      <w:r>
+        <w:t>. De applicatie zelf wordt beschikbaar op een Ubuntu machine</w:t>
+      </w:r>
+      <w:r>
+        <w:t>,</w:t>
+      </w:r>
+      <w:r>
+        <w:t xml:space="preserve"> mogelijk gemaakt door de voorgaand vermelde services </w:t>
+      </w:r>
+      <w:r>
+        <w:t>(Nginx, Gunicorn, etc)</w:t>
+      </w:r>
+      <w:r>
+        <w:t>.</w:t>
+      </w:r>
+      <w:r>
+        <w:t xml:space="preserve"> U</w:t>
+      </w:r>
+      <w:r>
+        <w:t xml:space="preserve">iteindelijk </w:t>
+      </w:r>
+      <w:r>
+        <w:t xml:space="preserve">zal de applicatie </w:t>
+      </w:r>
+      <w:r>
+        <w:t>bereikbaar zijn via een VPN</w:t>
+      </w:r>
+      <w:r>
+        <w:t xml:space="preserve">, </w:t>
+      </w:r>
+      <w:r>
+        <w:t xml:space="preserve">indien het </w:t>
+      </w:r>
+      <w:r>
+        <w:t>enkel voor werknemers bereikbaar mag zijn. Maar kan later ook steeds publiek bereikbaar gemaakt worden door de juiste NAT-regels toe te passen op de corporate firewall.</w:t>
+      </w:r>
+      <w:r>
+        <w:t xml:space="preserve"> </w:t>
+      </w:r>
+      <w:bookmarkStart w:id="156" w:name="OLE_LINK1"/>
+      <w:r>
+        <w:t>Wanneer de applicatie publiek bereikbaar is kan het IP-adres met bijhorende poort aan een DNS-record worden gelinked, op die manier is het platform vlot bereikbaar.</w:t>
+      </w:r>
+      <w:bookmarkEnd w:id="156"/>
     </w:p>
     <w:p/>
-    <w:p/>
-    <w:p>
-      <w:r>
-        <w:br w:type="page"/>
-      </w:r>
-    </w:p>
     <w:p>
       <w:pPr>
         <w:pStyle w:val="Heading1"/>
       </w:pPr>
-      <w:bookmarkStart w:id="110" w:name="_Toc104721424"/>
-      <w:r>
-        <w:lastRenderedPageBreak/>
+      <w:bookmarkStart w:id="157" w:name="_Toc104721424"/>
+      <w:r>
         <w:t>Conclusie</w:t>
       </w:r>
-      <w:bookmarkEnd w:id="110"/>
+      <w:bookmarkEnd w:id="157"/>
     </w:p>
     <w:p>
       <w:r>
@@ -26122,12 +26286,11 @@
       <w:pPr>
         <w:pStyle w:val="Heading1"/>
       </w:pPr>
-      <w:bookmarkStart w:id="111" w:name="_Toc104721425"/>
-      <w:r>
-        <w:lastRenderedPageBreak/>
+      <w:bookmarkStart w:id="158" w:name="_Toc104721425"/>
+      <w:r>
         <w:t>Nawoord</w:t>
       </w:r>
-      <w:bookmarkEnd w:id="111"/>
+      <w:bookmarkEnd w:id="158"/>
     </w:p>
     <w:p>
       <w:r>
@@ -26185,7 +26348,7 @@
         <w:br w:type="page"/>
       </w:r>
     </w:p>
-    <w:bookmarkStart w:id="112" w:name="_Toc104721426" w:displacedByCustomXml="next"/>
+    <w:bookmarkStart w:id="159" w:name="_Toc104721426" w:displacedByCustomXml="next"/>
     <w:sdt>
       <w:sdtPr>
         <w:rPr>
@@ -26214,7 +26377,7 @@
           <w:r>
             <w:t>Literatuurlijst</w:t>
           </w:r>
-          <w:bookmarkEnd w:id="112"/>
+          <w:bookmarkEnd w:id="159"/>
         </w:p>
         <w:sdt>
           <w:sdtPr>
@@ -27930,14 +28093,14 @@
       <w:pPr>
         <w:pStyle w:val="Heading1"/>
       </w:pPr>
-      <w:bookmarkStart w:id="113" w:name="_Toc104721427"/>
+      <w:bookmarkStart w:id="160" w:name="_Toc104721427"/>
       <w:r>
         <w:t>Bijlagen</w:t>
       </w:r>
       <w:r>
         <w:t>overzicht</w:t>
       </w:r>
-      <w:bookmarkEnd w:id="113"/>
+      <w:bookmarkEnd w:id="160"/>
     </w:p>
     <w:p>
       <w:r>
@@ -27997,7 +28160,42 @@
       </w:r>
     </w:p>
     <w:p>
-      <w:r>
+      <w:pPr>
+        <w:rPr>
+          <w:lang w:val="en-US"/>
+        </w:rPr>
+      </w:pPr>
+      <w:proofErr w:type="spellStart"/>
+      <w:r>
+        <w:rPr>
+          <w:lang w:val="en-US"/>
+        </w:rPr>
+        <w:t>Bijlage</w:t>
+      </w:r>
+      <w:proofErr w:type="spellEnd"/>
+      <w:r>
+        <w:rPr>
+          <w:lang w:val="en-US"/>
+        </w:rPr>
+        <w:t xml:space="preserve"> 7: Real-world hosting sc</w:t>
+      </w:r>
+      <w:r>
+        <w:rPr>
+          <w:lang w:val="en-US"/>
+        </w:rPr>
+        <w:t>enario</w:t>
+      </w:r>
+    </w:p>
+    <w:p>
+      <w:pPr>
+        <w:rPr>
+          <w:lang w:val="en-US"/>
+        </w:rPr>
+      </w:pPr>
+      <w:r>
+        <w:rPr>
+          <w:lang w:val="en-US"/>
+        </w:rPr>
         <w:br w:type="page"/>
       </w:r>
     </w:p>
@@ -28005,7 +28203,7 @@
       <w:pPr>
         <w:pStyle w:val="Heading2"/>
       </w:pPr>
-      <w:bookmarkStart w:id="114" w:name="_Toc104721428"/>
+      <w:bookmarkStart w:id="161" w:name="_Toc104721428"/>
       <w:r>
         <w:rPr>
           <w:noProof/>
@@ -28077,13 +28275,13 @@
       <w:r>
         <w:t>Bijlage 1: Platform flowchart</w:t>
       </w:r>
-      <w:bookmarkEnd w:id="114"/>
+      <w:bookmarkEnd w:id="161"/>
     </w:p>
     <w:p>
       <w:pPr>
         <w:pStyle w:val="Heading2"/>
       </w:pPr>
-      <w:bookmarkStart w:id="115" w:name="_Toc104721429"/>
+      <w:bookmarkStart w:id="162" w:name="_Toc104721429"/>
       <w:r>
         <w:rPr>
           <w:noProof/>
@@ -28167,13 +28365,13 @@
       <w:r>
         <w:t>scenario</w:t>
       </w:r>
-      <w:bookmarkEnd w:id="115"/>
+      <w:bookmarkEnd w:id="162"/>
     </w:p>
     <w:p>
       <w:pPr>
         <w:pStyle w:val="Heading2"/>
       </w:pPr>
-      <w:bookmarkStart w:id="116" w:name="_Toc104721430"/>
+      <w:bookmarkStart w:id="163" w:name="_Toc104721430"/>
       <w:r>
         <w:rPr>
           <w:noProof/>
@@ -28238,7 +28436,7 @@
       <w:r>
         <w:t>Bijlage 3: Ansible alternatief scenario</w:t>
       </w:r>
-      <w:bookmarkEnd w:id="116"/>
+      <w:bookmarkEnd w:id="163"/>
     </w:p>
     <w:p/>
     <w:p/>
@@ -28248,7 +28446,7 @@
       <w:pPr>
         <w:pStyle w:val="Heading2"/>
       </w:pPr>
-      <w:bookmarkStart w:id="117" w:name="_Toc104721431"/>
+      <w:bookmarkStart w:id="164" w:name="_Toc104721431"/>
       <w:r>
         <w:rPr>
           <w:noProof/>
@@ -28323,7 +28521,7 @@
       <w:r>
         <w:t>Basis opstelling</w:t>
       </w:r>
-      <w:bookmarkEnd w:id="117"/>
+      <w:bookmarkEnd w:id="164"/>
     </w:p>
     <w:p/>
     <w:p/>
@@ -28333,7 +28531,7 @@
       <w:pPr>
         <w:pStyle w:val="Heading2"/>
       </w:pPr>
-      <w:bookmarkStart w:id="118" w:name="_Toc104721432"/>
+      <w:bookmarkStart w:id="165" w:name="_Toc104721432"/>
       <w:r>
         <w:rPr>
           <w:noProof/>
@@ -28410,18 +28608,18 @@
       <w:r>
         <w:t xml:space="preserve"> diagram</w:t>
       </w:r>
-      <w:bookmarkEnd w:id="118"/>
+      <w:bookmarkEnd w:id="165"/>
     </w:p>
     <w:p/>
     <w:p>
       <w:pPr>
         <w:pStyle w:val="Heading2"/>
       </w:pPr>
-      <w:bookmarkStart w:id="119" w:name="_Toc104721433"/>
+      <w:bookmarkStart w:id="166" w:name="_Toc104721433"/>
       <w:r>
         <w:t>Bijlage 6: Logboek</w:t>
       </w:r>
-      <w:bookmarkEnd w:id="119"/>
+      <w:bookmarkEnd w:id="166"/>
     </w:p>
     <w:p>
       <w:pPr>
@@ -28610,7 +28808,7 @@
           <w:lang w:val="en-US"/>
         </w:rPr>
       </w:pPr>
-      <w:bookmarkStart w:id="120" w:name="_Toc104721434"/>
+      <w:bookmarkStart w:id="167" w:name="_Toc104721434"/>
       <w:r>
         <w:rPr>
           <w:noProof/>
@@ -28697,7 +28895,123 @@
         </w:rPr>
         <w:t xml:space="preserve"> 7: Real-world hosting scenario</w:t>
       </w:r>
-      <w:bookmarkEnd w:id="120"/>
+      <w:bookmarkEnd w:id="167"/>
+    </w:p>
+    <w:p>
+      <w:pPr>
+        <w:rPr>
+          <w:lang w:val="en-US"/>
+        </w:rPr>
+      </w:pPr>
+    </w:p>
+    <w:p>
+      <w:pPr>
+        <w:pStyle w:val="Heading2"/>
+        <w:rPr>
+          <w:lang w:val="en-US"/>
+        </w:rPr>
+      </w:pPr>
+      <w:proofErr w:type="spellStart"/>
+      <w:r>
+        <w:rPr>
+          <w:lang w:val="en-US"/>
+        </w:rPr>
+        <w:lastRenderedPageBreak/>
+        <w:t>Bijlage</w:t>
+      </w:r>
+      <w:proofErr w:type="spellEnd"/>
+      <w:r>
+        <w:rPr>
+          <w:lang w:val="en-US"/>
+        </w:rPr>
+        <w:t xml:space="preserve"> 8: </w:t>
+      </w:r>
+      <w:proofErr w:type="spellStart"/>
+      <w:r>
+        <w:rPr>
+          <w:lang w:val="en-US"/>
+        </w:rPr>
+        <w:t>Volledige</w:t>
+      </w:r>
+      <w:proofErr w:type="spellEnd"/>
+      <w:r>
+        <w:rPr>
+          <w:lang w:val="en-US"/>
+        </w:rPr>
+        <w:t xml:space="preserve"> </w:t>
+      </w:r>
+      <w:proofErr w:type="spellStart"/>
+      <w:r>
+        <w:rPr>
+          <w:lang w:val="en-US"/>
+        </w:rPr>
+        <w:t>opstelling</w:t>
+      </w:r>
+      <w:proofErr w:type="spellEnd"/>
+    </w:p>
+    <w:p>
+      <w:pPr>
+        <w:rPr>
+          <w:lang w:val="en-US"/>
+        </w:rPr>
+      </w:pPr>
+      <w:r>
+        <w:drawing>
+          <wp:anchor distT="0" distB="0" distL="114300" distR="114300" simplePos="0" relativeHeight="251893760" behindDoc="0" locked="0" layoutInCell="1" allowOverlap="1" wp14:anchorId="06491FF3" wp14:editId="7EEDB7D7">
+            <wp:simplePos x="0" y="0"/>
+            <wp:positionH relativeFrom="column">
+              <wp:posOffset>-439930</wp:posOffset>
+            </wp:positionH>
+            <wp:positionV relativeFrom="paragraph">
+              <wp:posOffset>244868</wp:posOffset>
+            </wp:positionV>
+            <wp:extent cx="6622415" cy="8152130"/>
+            <wp:effectExtent l="0" t="0" r="0" b="1270"/>
+            <wp:wrapTopAndBottom/>
+            <wp:docPr id="120" name="Picture 120" descr="Diagram&#10;&#10;Description automatically generated"/>
+            <wp:cNvGraphicFramePr>
+              <a:graphicFrameLocks xmlns:a="http://schemas.openxmlformats.org/drawingml/2006/main" noChangeAspect="1"/>
+            </wp:cNvGraphicFramePr>
+            <a:graphic xmlns:a="http://schemas.openxmlformats.org/drawingml/2006/main">
+              <a:graphicData uri="http://schemas.openxmlformats.org/drawingml/2006/picture">
+                <pic:pic xmlns:pic="http://schemas.openxmlformats.org/drawingml/2006/picture">
+                  <pic:nvPicPr>
+                    <pic:cNvPr id="118" name="Picture 118" descr="Diagram&#10;&#10;Description automatically generated"/>
+                    <pic:cNvPicPr/>
+                  </pic:nvPicPr>
+                  <pic:blipFill>
+                    <a:blip r:embed="rId82">
+                      <a:extLst>
+                        <a:ext uri="{28A0092B-C50C-407E-A947-70E740481C1C}">
+                          <a14:useLocalDpi xmlns:a14="http://schemas.microsoft.com/office/drawing/2010/main" val="0"/>
+                        </a:ext>
+                      </a:extLst>
+                    </a:blip>
+                    <a:stretch>
+                      <a:fillRect/>
+                    </a:stretch>
+                  </pic:blipFill>
+                  <pic:spPr>
+                    <a:xfrm>
+                      <a:off x="0" y="0"/>
+                      <a:ext cx="6622415" cy="8152130"/>
+                    </a:xfrm>
+                    <a:prstGeom prst="rect">
+                      <a:avLst/>
+                    </a:prstGeom>
+                  </pic:spPr>
+                </pic:pic>
+              </a:graphicData>
+            </a:graphic>
+            <wp14:sizeRelH relativeFrom="page">
+              <wp14:pctWidth>0</wp14:pctWidth>
+            </wp14:sizeRelH>
+            <wp14:sizeRelV relativeFrom="page">
+              <wp14:pctHeight>0</wp14:pctHeight>
+            </wp14:sizeRelV>
+          </wp:anchor>
+        </w:drawing>
+      </w:r>
     </w:p>
     <w:p>
       <w:pPr>
@@ -29215,7 +29529,7 @@
               <v:stroke joinstyle="miter"/>
               <v:path gradientshapeok="t" o:connecttype="rect"/>
             </v:shapetype>
-            <v:shape id="Text Box 2" o:spid="_x0000_s1054" type="#_x0000_t202" style="position:absolute;margin-left:236.75pt;margin-top:-46.55pt;width:287.95pt;height:53.85pt;z-index:251664384;visibility:visible;mso-wrap-style:square;mso-width-percent:0;mso-height-percent:0;mso-wrap-distance-left:9pt;mso-wrap-distance-top:0;mso-wrap-distance-right:9pt;mso-wrap-distance-bottom:0;mso-position-horizontal:right;mso-position-horizontal-relative:margin;mso-position-vertical:absolute;mso-position-vertical-relative:text;mso-width-percent:0;mso-height-percent:0;mso-width-relative:margin;mso-height-relative:margin;v-text-anchor:top" o:gfxdata="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" filled="f" stroked="f">
+            <v:shape id="Text Box 2" o:spid="_x0000_s1055" type="#_x0000_t202" style="position:absolute;margin-left:236.75pt;margin-top:-46.55pt;width:287.95pt;height:53.85pt;z-index:251664384;visibility:visible;mso-wrap-style:square;mso-width-percent:0;mso-height-percent:0;mso-wrap-distance-left:9pt;mso-wrap-distance-top:0;mso-wrap-distance-right:9pt;mso-wrap-distance-bottom:0;mso-position-horizontal:right;mso-position-horizontal-relative:margin;mso-position-vertical:absolute;mso-position-vertical-relative:text;mso-width-percent:0;mso-height-percent:0;mso-width-relative:margin;mso-height-relative:margin;v-text-anchor:top" o:gfxdata="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" filled="f" stroked="f">
               <v:textbox>
                 <w:txbxContent>
                   <w:p>
@@ -29485,7 +29799,7 @@
               <v:stroke joinstyle="miter"/>
               <v:path gradientshapeok="t" o:connecttype="rect"/>
             </v:shapetype>
-            <v:shape id="_x0000_s1055" type="#_x0000_t202" style="position:absolute;margin-left:236.75pt;margin-top:-46.55pt;width:287.95pt;height:53.85pt;z-index:251659264;visibility:visible;mso-wrap-style:square;mso-width-percent:0;mso-height-percent:0;mso-wrap-distance-left:9pt;mso-wrap-distance-top:0;mso-wrap-distance-right:9pt;mso-wrap-distance-bottom:0;mso-position-horizontal:right;mso-position-horizontal-relative:margin;mso-position-vertical:absolute;mso-position-vertical-relative:text;mso-width-percent:0;mso-height-percent:0;mso-width-relative:margin;mso-height-relative:margin;v-text-anchor:top" o:gfxdata="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" filled="f" stroked="f">
+            <v:shape id="_x0000_s1056" type="#_x0000_t202" style="position:absolute;margin-left:236.75pt;margin-top:-46.55pt;width:287.95pt;height:53.85pt;z-index:251659264;visibility:visible;mso-wrap-style:square;mso-width-percent:0;mso-height-percent:0;mso-wrap-distance-left:9pt;mso-wrap-distance-top:0;mso-wrap-distance-right:9pt;mso-wrap-distance-bottom:0;mso-position-horizontal:right;mso-position-horizontal-relative:margin;mso-position-vertical:absolute;mso-position-vertical-relative:text;mso-width-percent:0;mso-height-percent:0;mso-width-relative:margin;mso-height-relative:margin;v-text-anchor:top" o:gfxdata="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" filled="f" stroked="f">
               <v:textbox>
                 <w:txbxContent>
                   <w:p>

</xml_diff>